<commit_message>
From University Computer (Already done)
</commit_message>
<xml_diff>
--- a/File_DataBase.docx
+++ b/File_DataBase.docx
@@ -1,6 +1,6 @@
 
 <file path=word/document.xml><?xml version="1.0" encoding="utf-8"?>
-<w:document xmlns:ve="http://schemas.openxmlformats.org/markup-compatibility/2006" xmlns:o="urn:schemas-microsoft-com:office:office" xmlns:r="http://schemas.openxmlformats.org/officeDocument/2006/relationships" xmlns:m="http://schemas.openxmlformats.org/officeDocument/2006/math" xmlns:v="urn:schemas-microsoft-com:vml" xmlns:wp="http://schemas.openxmlformats.org/drawingml/2006/wordprocessingDrawing" xmlns:w10="urn:schemas-microsoft-com:office:word" xmlns:w="http://schemas.openxmlformats.org/wordprocessingml/2006/main" xmlns:wne="http://schemas.microsoft.com/office/word/2006/wordml">
+<w:document xmlns:wpc="http://schemas.microsoft.com/office/word/2010/wordprocessingCanvas" xmlns:mc="http://schemas.openxmlformats.org/markup-compatibility/2006" xmlns:o="urn:schemas-microsoft-com:office:office" xmlns:r="http://schemas.openxmlformats.org/officeDocument/2006/relationships" xmlns:m="http://schemas.openxmlformats.org/officeDocument/2006/math" xmlns:v="urn:schemas-microsoft-com:vml" xmlns:wp14="http://schemas.microsoft.com/office/word/2010/wordprocessingDrawing" xmlns:wp="http://schemas.openxmlformats.org/drawingml/2006/wordprocessingDrawing" xmlns:w10="urn:schemas-microsoft-com:office:word" xmlns:w="http://schemas.openxmlformats.org/wordprocessingml/2006/main" xmlns:w14="http://schemas.microsoft.com/office/word/2010/wordml" xmlns:w15="http://schemas.microsoft.com/office/word/2012/wordml" xmlns:wpg="http://schemas.microsoft.com/office/word/2010/wordprocessingGroup" xmlns:wpi="http://schemas.microsoft.com/office/word/2010/wordprocessingInk" xmlns:wne="http://schemas.microsoft.com/office/word/2006/wordml" xmlns:wps="http://schemas.microsoft.com/office/word/2010/wordprocessingShape" mc:Ignorable="w14 w15 wp14">
   <w:body>
     <w:p>
       <w:pPr>
@@ -35,25 +35,7 @@
           <w:sz w:val="28"/>
           <w:szCs w:val="28"/>
         </w:rPr>
-        <w:t xml:space="preserve">Выполнил: </w:t>
-      </w:r>
-      <w:proofErr w:type="spellStart"/>
-      <w:r>
-        <w:rPr>
-          <w:rFonts w:ascii="Times New Roman" w:hAnsi="Times New Roman" w:cs="Times New Roman"/>
-          <w:sz w:val="28"/>
-          <w:szCs w:val="28"/>
-        </w:rPr>
-        <w:t>Айдов</w:t>
-      </w:r>
-      <w:proofErr w:type="spellEnd"/>
-      <w:r>
-        <w:rPr>
-          <w:rFonts w:ascii="Times New Roman" w:hAnsi="Times New Roman" w:cs="Times New Roman"/>
-          <w:sz w:val="28"/>
-          <w:szCs w:val="28"/>
-        </w:rPr>
-        <w:t xml:space="preserve"> Виталий. 18ПИ1. (12.03.2020)</w:t>
+        <w:t>Выполнил: Айдов Виталий. 18ПИ1. (12.03.2020)</w:t>
       </w:r>
     </w:p>
     <w:p>
@@ -64,23 +46,13 @@
           <w:szCs w:val="28"/>
         </w:rPr>
       </w:pPr>
-      <w:proofErr w:type="spellStart"/>
-      <w:r>
-        <w:rPr>
-          <w:rFonts w:ascii="Times New Roman" w:hAnsi="Times New Roman" w:cs="Times New Roman"/>
-          <w:sz w:val="28"/>
-          <w:szCs w:val="28"/>
-        </w:rPr>
-        <w:t>Используемый_язык:Графический_модуль</w:t>
-      </w:r>
-      <w:proofErr w:type="spellEnd"/>
-      <w:r>
-        <w:rPr>
-          <w:rFonts w:ascii="Times New Roman" w:hAnsi="Times New Roman" w:cs="Times New Roman"/>
-          <w:sz w:val="28"/>
-          <w:szCs w:val="28"/>
-        </w:rPr>
-        <w:t xml:space="preserve"> – </w:t>
+      <w:r>
+        <w:rPr>
+          <w:rFonts w:ascii="Times New Roman" w:hAnsi="Times New Roman" w:cs="Times New Roman"/>
+          <w:sz w:val="28"/>
+          <w:szCs w:val="28"/>
+        </w:rPr>
+        <w:t xml:space="preserve">Используемый_язык:Графический_модуль – </w:t>
       </w:r>
       <w:r>
         <w:rPr>
@@ -99,7 +71,6 @@
         </w:rPr>
         <w:t>:</w:t>
       </w:r>
-      <w:proofErr w:type="spellStart"/>
       <w:r>
         <w:rPr>
           <w:rFonts w:ascii="Times New Roman" w:hAnsi="Times New Roman" w:cs="Times New Roman"/>
@@ -109,7 +80,6 @@
         </w:rPr>
         <w:t>JavaFx</w:t>
       </w:r>
-      <w:proofErr w:type="spellEnd"/>
       <w:r>
         <w:rPr>
           <w:rFonts w:ascii="Times New Roman" w:hAnsi="Times New Roman" w:cs="Times New Roman"/>
@@ -134,9 +104,34 @@
           <w:sz w:val="28"/>
           <w:szCs w:val="28"/>
         </w:rPr>
-        <w:t xml:space="preserve">Условия разработки: </w:t>
-      </w:r>
-      <w:proofErr w:type="spellStart"/>
+        <w:t>Условия</w:t>
+      </w:r>
+      <w:r>
+        <w:rPr>
+          <w:rFonts w:ascii="Times New Roman" w:hAnsi="Times New Roman" w:cs="Times New Roman"/>
+          <w:sz w:val="28"/>
+          <w:szCs w:val="28"/>
+          <w:lang w:val="en-US"/>
+        </w:rPr>
+        <w:t xml:space="preserve"> </w:t>
+      </w:r>
+      <w:r>
+        <w:rPr>
+          <w:rFonts w:ascii="Times New Roman" w:hAnsi="Times New Roman" w:cs="Times New Roman"/>
+          <w:sz w:val="28"/>
+          <w:szCs w:val="28"/>
+        </w:rPr>
+        <w:t>разработки</w:t>
+      </w:r>
+      <w:r>
+        <w:rPr>
+          <w:rFonts w:ascii="Times New Roman" w:hAnsi="Times New Roman" w:cs="Times New Roman"/>
+          <w:sz w:val="28"/>
+          <w:szCs w:val="28"/>
+          <w:lang w:val="en-US"/>
+        </w:rPr>
+        <w:t xml:space="preserve">: </w:t>
+      </w:r>
       <w:r>
         <w:rPr>
           <w:rFonts w:ascii="Times New Roman" w:hAnsi="Times New Roman" w:cs="Times New Roman"/>
@@ -146,34 +141,23 @@
         </w:rPr>
         <w:t>JavaSDK</w:t>
       </w:r>
-      <w:proofErr w:type="spellEnd"/>
-      <w:r>
-        <w:rPr>
-          <w:rFonts w:ascii="Times New Roman" w:hAnsi="Times New Roman" w:cs="Times New Roman"/>
-          <w:sz w:val="28"/>
-          <w:szCs w:val="28"/>
+      <w:r>
+        <w:rPr>
+          <w:rFonts w:ascii="Times New Roman" w:hAnsi="Times New Roman" w:cs="Times New Roman"/>
+          <w:sz w:val="28"/>
+          <w:szCs w:val="28"/>
+          <w:lang w:val="en-US"/>
         </w:rPr>
         <w:t xml:space="preserve"> 13.0.2, </w:t>
       </w:r>
-      <w:proofErr w:type="spellStart"/>
-      <w:r>
-        <w:rPr>
-          <w:rFonts w:ascii="Times New Roman" w:hAnsi="Times New Roman" w:cs="Times New Roman"/>
-          <w:sz w:val="28"/>
-          <w:szCs w:val="28"/>
-          <w:lang w:val="en-US"/>
-        </w:rPr>
-        <w:t>IntellijIDEA</w:t>
-      </w:r>
-      <w:proofErr w:type="spellEnd"/>
-      <w:r>
-        <w:rPr>
-          <w:rFonts w:ascii="Times New Roman" w:hAnsi="Times New Roman" w:cs="Times New Roman"/>
-          <w:sz w:val="28"/>
-          <w:szCs w:val="28"/>
-          <w:lang w:val="en-US"/>
-        </w:rPr>
-        <w:t xml:space="preserve"> Educational Edition 2019.3 x64</w:t>
+      <w:r>
+        <w:rPr>
+          <w:rFonts w:ascii="Times New Roman" w:hAnsi="Times New Roman" w:cs="Times New Roman"/>
+          <w:sz w:val="28"/>
+          <w:szCs w:val="28"/>
+          <w:lang w:val="en-US"/>
+        </w:rPr>
+        <w:t>IntellijIDEA Educational Edition 2019.3 x64</w:t>
       </w:r>
     </w:p>
     <w:p>
@@ -212,7 +196,6 @@
           </w:rPr>
           <w:t>://</w:t>
         </w:r>
-        <w:proofErr w:type="spellStart"/>
         <w:r>
           <w:rPr>
             <w:rStyle w:val="a3"/>
@@ -223,7 +206,6 @@
           </w:rPr>
           <w:t>github</w:t>
         </w:r>
-        <w:proofErr w:type="spellEnd"/>
         <w:r>
           <w:rPr>
             <w:rStyle w:val="a3"/>
@@ -252,7 +234,6 @@
           </w:rPr>
           <w:t>/</w:t>
         </w:r>
-        <w:proofErr w:type="spellStart"/>
         <w:r>
           <w:rPr>
             <w:rStyle w:val="a3"/>
@@ -263,7 +244,6 @@
           </w:rPr>
           <w:t>voidmirror</w:t>
         </w:r>
-        <w:proofErr w:type="spellEnd"/>
         <w:r>
           <w:rPr>
             <w:rStyle w:val="a3"/>
@@ -273,7 +253,6 @@
           </w:rPr>
           <w:t>/</w:t>
         </w:r>
-        <w:proofErr w:type="spellStart"/>
         <w:r>
           <w:rPr>
             <w:rStyle w:val="a3"/>
@@ -282,29 +261,8 @@
             <w:szCs w:val="28"/>
             <w:lang w:val="en-US"/>
           </w:rPr>
-          <w:t>Jav</w:t>
+          <w:t>JavaFX</w:t>
         </w:r>
-        <w:r>
-          <w:rPr>
-            <w:rStyle w:val="a3"/>
-            <w:rFonts w:ascii="Times New Roman" w:hAnsi="Times New Roman" w:cs="Times New Roman"/>
-            <w:sz w:val="28"/>
-            <w:szCs w:val="28"/>
-            <w:lang w:val="en-US"/>
-          </w:rPr>
-          <w:t>a</w:t>
-        </w:r>
-        <w:r>
-          <w:rPr>
-            <w:rStyle w:val="a3"/>
-            <w:rFonts w:ascii="Times New Roman" w:hAnsi="Times New Roman" w:cs="Times New Roman"/>
-            <w:sz w:val="28"/>
-            <w:szCs w:val="28"/>
-            <w:lang w:val="en-US"/>
-          </w:rPr>
-          <w:t>FX</w:t>
-        </w:r>
-        <w:proofErr w:type="spellEnd"/>
         <w:r>
           <w:rPr>
             <w:rStyle w:val="a3"/>
@@ -357,61 +315,7 @@
           <w:sz w:val="28"/>
           <w:szCs w:val="28"/>
         </w:rPr>
-        <w:t xml:space="preserve">Файловая база данных, эмулирующая базовую запись </w:t>
-      </w:r>
-      <w:proofErr w:type="spellStart"/>
-      <w:r>
-        <w:rPr>
-          <w:rFonts w:ascii="Times New Roman" w:hAnsi="Times New Roman" w:cs="Times New Roman"/>
-          <w:sz w:val="28"/>
-          <w:szCs w:val="28"/>
-        </w:rPr>
-        <w:t>аккаунта</w:t>
-      </w:r>
-      <w:proofErr w:type="spellEnd"/>
-      <w:r>
-        <w:rPr>
-          <w:rFonts w:ascii="Times New Roman" w:hAnsi="Times New Roman" w:cs="Times New Roman"/>
-          <w:sz w:val="28"/>
-          <w:szCs w:val="28"/>
-        </w:rPr>
-        <w:t xml:space="preserve"> </w:t>
-      </w:r>
-      <w:proofErr w:type="spellStart"/>
-      <w:r>
-        <w:rPr>
-          <w:rFonts w:ascii="Times New Roman" w:hAnsi="Times New Roman" w:cs="Times New Roman"/>
-          <w:sz w:val="28"/>
-          <w:szCs w:val="28"/>
-        </w:rPr>
-        <w:t>браузерной</w:t>
-      </w:r>
-      <w:proofErr w:type="spellEnd"/>
-      <w:r>
-        <w:rPr>
-          <w:rFonts w:ascii="Times New Roman" w:hAnsi="Times New Roman" w:cs="Times New Roman"/>
-          <w:sz w:val="28"/>
-          <w:szCs w:val="28"/>
-        </w:rPr>
-        <w:t xml:space="preserve"> </w:t>
-      </w:r>
-      <w:proofErr w:type="spellStart"/>
-      <w:r>
-        <w:rPr>
-          <w:rFonts w:ascii="Times New Roman" w:hAnsi="Times New Roman" w:cs="Times New Roman"/>
-          <w:sz w:val="28"/>
-          <w:szCs w:val="28"/>
-        </w:rPr>
-        <w:t>онлайн-стратегии</w:t>
-      </w:r>
-      <w:proofErr w:type="spellEnd"/>
-      <w:r>
-        <w:rPr>
-          <w:rFonts w:ascii="Times New Roman" w:hAnsi="Times New Roman" w:cs="Times New Roman"/>
-          <w:sz w:val="28"/>
-          <w:szCs w:val="28"/>
-        </w:rPr>
-        <w:t xml:space="preserve"> </w:t>
+        <w:t xml:space="preserve">Файловая база данных, эмулирующая базовую запись аккаунта браузерной онлайн-стратегии </w:t>
       </w:r>
       <w:r>
         <w:rPr>
@@ -480,7 +384,6 @@
           <w:szCs w:val="28"/>
         </w:rPr>
       </w:pPr>
-      <w:proofErr w:type="spellStart"/>
       <w:r>
         <w:rPr>
           <w:rFonts w:ascii="Times New Roman" w:hAnsi="Times New Roman" w:cs="Times New Roman"/>
@@ -490,7 +393,6 @@
         </w:rPr>
         <w:t>UserName</w:t>
       </w:r>
-      <w:proofErr w:type="spellEnd"/>
       <w:r>
         <w:rPr>
           <w:rFonts w:ascii="Times New Roman" w:hAnsi="Times New Roman" w:cs="Times New Roman"/>
@@ -514,25 +416,7 @@
           <w:sz w:val="28"/>
           <w:szCs w:val="28"/>
         </w:rPr>
-        <w:t xml:space="preserve">&gt; </w:t>
-      </w:r>
-      <w:proofErr w:type="spellStart"/>
-      <w:r>
-        <w:rPr>
-          <w:rFonts w:ascii="Times New Roman" w:hAnsi="Times New Roman" w:cs="Times New Roman"/>
-          <w:sz w:val="28"/>
-          <w:szCs w:val="28"/>
-        </w:rPr>
-        <w:t>Никнейм</w:t>
-      </w:r>
-      <w:proofErr w:type="spellEnd"/>
-      <w:r>
-        <w:rPr>
-          <w:rFonts w:ascii="Times New Roman" w:hAnsi="Times New Roman" w:cs="Times New Roman"/>
-          <w:sz w:val="28"/>
-          <w:szCs w:val="28"/>
-        </w:rPr>
-        <w:t xml:space="preserve"> пользователя. Ключевое поле, не может повторяться.</w:t>
+        <w:t>&gt; Никнейм пользователя. Ключевое поле, не может повторяться.</w:t>
       </w:r>
     </w:p>
     <w:p>
@@ -661,7 +545,6 @@
           <w:szCs w:val="28"/>
         </w:rPr>
       </w:pPr>
-      <w:proofErr w:type="spellStart"/>
       <w:r>
         <w:rPr>
           <w:rFonts w:ascii="Times New Roman" w:hAnsi="Times New Roman" w:cs="Times New Roman"/>
@@ -671,7 +554,6 @@
         </w:rPr>
         <w:t>BlackMatter</w:t>
       </w:r>
-      <w:proofErr w:type="spellEnd"/>
       <w:r>
         <w:rPr>
           <w:rFonts w:ascii="Times New Roman" w:hAnsi="Times New Roman" w:cs="Times New Roman"/>
@@ -680,7 +562,6 @@
         </w:rPr>
         <w:t xml:space="preserve"> - &lt;</w:t>
       </w:r>
-      <w:proofErr w:type="spellStart"/>
       <w:r>
         <w:rPr>
           <w:rFonts w:ascii="Times New Roman" w:hAnsi="Times New Roman" w:cs="Times New Roman"/>
@@ -690,7 +571,6 @@
         </w:rPr>
         <w:t>int</w:t>
       </w:r>
-      <w:proofErr w:type="spellEnd"/>
       <w:r>
         <w:rPr>
           <w:rFonts w:ascii="Times New Roman" w:hAnsi="Times New Roman" w:cs="Times New Roman"/>
@@ -713,7 +593,6 @@
           <w:szCs w:val="28"/>
         </w:rPr>
       </w:pPr>
-      <w:proofErr w:type="spellStart"/>
       <w:r>
         <w:rPr>
           <w:rFonts w:ascii="Times New Roman" w:hAnsi="Times New Roman" w:cs="Times New Roman"/>
@@ -723,7 +602,6 @@
         </w:rPr>
         <w:t>UserLevel</w:t>
       </w:r>
-      <w:proofErr w:type="spellEnd"/>
       <w:r>
         <w:rPr>
           <w:rFonts w:ascii="Times New Roman" w:hAnsi="Times New Roman" w:cs="Times New Roman"/>
@@ -732,7 +610,6 @@
         </w:rPr>
         <w:t xml:space="preserve"> - &lt;</w:t>
       </w:r>
-      <w:proofErr w:type="spellStart"/>
       <w:r>
         <w:rPr>
           <w:rFonts w:ascii="Times New Roman" w:hAnsi="Times New Roman" w:cs="Times New Roman"/>
@@ -742,7 +619,6 @@
         </w:rPr>
         <w:t>int</w:t>
       </w:r>
-      <w:proofErr w:type="spellEnd"/>
       <w:r>
         <w:rPr>
           <w:rFonts w:ascii="Times New Roman" w:hAnsi="Times New Roman" w:cs="Times New Roman"/>
@@ -765,7 +641,6 @@
           <w:szCs w:val="28"/>
         </w:rPr>
       </w:pPr>
-      <w:proofErr w:type="spellStart"/>
       <w:r>
         <w:rPr>
           <w:rFonts w:ascii="Times New Roman" w:hAnsi="Times New Roman" w:cs="Times New Roman"/>
@@ -775,7 +650,6 @@
         </w:rPr>
         <w:t>UserVIP</w:t>
       </w:r>
-      <w:proofErr w:type="spellEnd"/>
       <w:r>
         <w:rPr>
           <w:rFonts w:ascii="Times New Roman" w:hAnsi="Times New Roman" w:cs="Times New Roman"/>
@@ -784,7 +658,6 @@
         </w:rPr>
         <w:t xml:space="preserve"> - &lt;</w:t>
       </w:r>
-      <w:proofErr w:type="spellStart"/>
       <w:r>
         <w:rPr>
           <w:rFonts w:ascii="Times New Roman" w:hAnsi="Times New Roman" w:cs="Times New Roman"/>
@@ -794,7 +667,6 @@
         </w:rPr>
         <w:t>boolean</w:t>
       </w:r>
-      <w:proofErr w:type="spellEnd"/>
       <w:r>
         <w:rPr>
           <w:rFonts w:ascii="Times New Roman" w:hAnsi="Times New Roman" w:cs="Times New Roman"/>
@@ -845,7 +717,6 @@
         </w:rPr>
         <w:t>"</w:t>
       </w:r>
-      <w:proofErr w:type="spellStart"/>
       <w:r>
         <w:rPr>
           <w:rFonts w:ascii="Times New Roman" w:hAnsi="Times New Roman" w:cs="Times New Roman"/>
@@ -855,7 +726,6 @@
         </w:rPr>
         <w:t>src</w:t>
       </w:r>
-      <w:proofErr w:type="spellEnd"/>
       <w:r>
         <w:rPr>
           <w:rFonts w:ascii="Times New Roman" w:hAnsi="Times New Roman" w:cs="Times New Roman"/>
@@ -913,16 +783,7 @@
           <w:sz w:val="28"/>
           <w:szCs w:val="28"/>
         </w:rPr>
-        <w:t xml:space="preserve">Внутреннее представление Базы данных: </w:t>
-      </w:r>
-      <w:proofErr w:type="spellStart"/>
-      <w:r>
-        <w:rPr>
-          <w:rFonts w:ascii="Times New Roman" w:hAnsi="Times New Roman" w:cs="Times New Roman"/>
-          <w:sz w:val="28"/>
-          <w:szCs w:val="28"/>
-        </w:rPr>
-        <w:t>Main.</w:t>
+        <w:t>Внутреннее представление Базы данных: Main.</w:t>
       </w:r>
       <w:r>
         <w:rPr>
@@ -939,16 +800,7 @@
           <w:sz w:val="28"/>
           <w:szCs w:val="28"/>
         </w:rPr>
-        <w:t>.getDataBaseHashMap</w:t>
-      </w:r>
-      <w:proofErr w:type="spellEnd"/>
-      <w:r>
-        <w:rPr>
-          <w:rFonts w:ascii="Times New Roman" w:hAnsi="Times New Roman" w:cs="Times New Roman"/>
-          <w:sz w:val="28"/>
-          <w:szCs w:val="28"/>
-        </w:rPr>
-        <w:t>()</w:t>
+        <w:t>.getDataBaseHashMap()</w:t>
       </w:r>
     </w:p>
     <w:p>
@@ -989,7 +841,16 @@
           <w:sz w:val="28"/>
           <w:szCs w:val="28"/>
         </w:rPr>
-        <w:t>Добавление новой  учётной записи.</w:t>
+        <w:t>Добавление новой</w:t>
+      </w:r>
+      <w:r>
+        <w:rPr>
+          <w:rFonts w:ascii="Times New Roman" w:hAnsi="Times New Roman" w:cs="Times New Roman"/>
+          <w:b/>
+          <w:sz w:val="28"/>
+          <w:szCs w:val="28"/>
+        </w:rPr>
+        <w:t xml:space="preserve"> учётной записи.</w:t>
       </w:r>
       <w:r>
         <w:rPr>
@@ -999,7 +860,6 @@
         </w:rPr>
         <w:t xml:space="preserve"> Сложность: О(1). </w:t>
       </w:r>
-      <w:proofErr w:type="spellStart"/>
       <w:r>
         <w:rPr>
           <w:rFonts w:ascii="Times New Roman" w:hAnsi="Times New Roman" w:cs="Times New Roman"/>
@@ -1009,7 +869,6 @@
         </w:rPr>
         <w:t>HashMap</w:t>
       </w:r>
-      <w:proofErr w:type="spellEnd"/>
       <w:r>
         <w:rPr>
           <w:rFonts w:ascii="Times New Roman" w:hAnsi="Times New Roman" w:cs="Times New Roman"/>
@@ -1018,7 +877,6 @@
         </w:rPr>
         <w:t xml:space="preserve"> позволяет за константное время добавлять новые поля в себя. Реализована проверка на существование по ключевому полю (</w:t>
       </w:r>
-      <w:proofErr w:type="spellStart"/>
       <w:r>
         <w:rPr>
           <w:rFonts w:ascii="Times New Roman" w:hAnsi="Times New Roman" w:cs="Times New Roman"/>
@@ -1028,7 +886,6 @@
         </w:rPr>
         <w:t>UserName</w:t>
       </w:r>
-      <w:proofErr w:type="spellEnd"/>
       <w:r>
         <w:rPr>
           <w:rFonts w:ascii="Times New Roman" w:hAnsi="Times New Roman" w:cs="Times New Roman"/>
@@ -1105,7 +962,6 @@
           <w:rFonts w:ascii="Times New Roman" w:hAnsi="Times New Roman" w:cs="Times New Roman"/>
           <w:sz w:val="28"/>
           <w:szCs w:val="28"/>
-          <w:lang w:val="en-US"/>
         </w:rPr>
       </w:pPr>
       <w:r>
@@ -1125,7 +981,6 @@
         </w:rPr>
         <w:t xml:space="preserve"> Файл: "</w:t>
       </w:r>
-      <w:proofErr w:type="spellStart"/>
       <w:r>
         <w:rPr>
           <w:rFonts w:ascii="Times New Roman" w:hAnsi="Times New Roman" w:cs="Times New Roman"/>
@@ -1135,7 +990,6 @@
         </w:rPr>
         <w:t>src</w:t>
       </w:r>
-      <w:proofErr w:type="spellEnd"/>
       <w:r>
         <w:rPr>
           <w:rFonts w:ascii="Times New Roman" w:hAnsi="Times New Roman" w:cs="Times New Roman"/>
@@ -1178,7 +1032,6 @@
         </w:rPr>
         <w:t xml:space="preserve">". Структура: Каждой учётной записи соответствует одна строка " </w:t>
       </w:r>
-      <w:proofErr w:type="spellStart"/>
       <w:r>
         <w:rPr>
           <w:rFonts w:ascii="Times New Roman" w:hAnsi="Times New Roman" w:cs="Times New Roman"/>
@@ -1188,7 +1041,6 @@
         </w:rPr>
         <w:t>UserName</w:t>
       </w:r>
-      <w:proofErr w:type="spellEnd"/>
       <w:r>
         <w:rPr>
           <w:rFonts w:ascii="Times New Roman" w:hAnsi="Times New Roman" w:cs="Times New Roman"/>
@@ -1248,7 +1100,6 @@
         </w:rPr>
         <w:t xml:space="preserve"> </w:t>
       </w:r>
-      <w:proofErr w:type="spellStart"/>
       <w:r>
         <w:rPr>
           <w:rFonts w:ascii="Times New Roman" w:hAnsi="Times New Roman" w:cs="Times New Roman"/>
@@ -1258,16 +1109,14 @@
         </w:rPr>
         <w:t>BlackMatter</w:t>
       </w:r>
-      <w:proofErr w:type="spellEnd"/>
-      <w:r>
-        <w:rPr>
-          <w:rFonts w:ascii="Times New Roman" w:hAnsi="Times New Roman" w:cs="Times New Roman"/>
-          <w:sz w:val="28"/>
-          <w:szCs w:val="28"/>
-        </w:rPr>
-        <w:t xml:space="preserve">  </w:t>
-      </w:r>
-      <w:proofErr w:type="spellStart"/>
+      <w:r>
+        <w:rPr>
+          <w:rFonts w:ascii="Times New Roman" w:hAnsi="Times New Roman" w:cs="Times New Roman"/>
+          <w:sz w:val="28"/>
+          <w:szCs w:val="28"/>
+        </w:rPr>
+        <w:t xml:space="preserve"> </w:t>
+      </w:r>
       <w:r>
         <w:rPr>
           <w:rFonts w:ascii="Times New Roman" w:hAnsi="Times New Roman" w:cs="Times New Roman"/>
@@ -1277,7 +1126,6 @@
         </w:rPr>
         <w:t>UserLevel</w:t>
       </w:r>
-      <w:proofErr w:type="spellEnd"/>
       <w:r>
         <w:rPr>
           <w:rFonts w:ascii="Times New Roman" w:hAnsi="Times New Roman" w:cs="Times New Roman"/>
@@ -1286,7 +1134,6 @@
         </w:rPr>
         <w:t xml:space="preserve"> </w:t>
       </w:r>
-      <w:proofErr w:type="spellStart"/>
       <w:r>
         <w:rPr>
           <w:rFonts w:ascii="Times New Roman" w:hAnsi="Times New Roman" w:cs="Times New Roman"/>
@@ -1296,7 +1143,6 @@
         </w:rPr>
         <w:t>UserVIP</w:t>
       </w:r>
-      <w:proofErr w:type="spellEnd"/>
       <w:r>
         <w:rPr>
           <w:rFonts w:ascii="Times New Roman" w:hAnsi="Times New Roman" w:cs="Times New Roman"/>
@@ -1362,7 +1208,6 @@
         </w:rPr>
         <w:t>дит по всем строкам файла "</w:t>
       </w:r>
-      <w:proofErr w:type="spellStart"/>
       <w:r>
         <w:rPr>
           <w:rFonts w:ascii="Times New Roman" w:hAnsi="Times New Roman" w:cs="Times New Roman"/>
@@ -1372,7 +1217,6 @@
         </w:rPr>
         <w:t>src</w:t>
       </w:r>
-      <w:proofErr w:type="spellEnd"/>
       <w:r>
         <w:rPr>
           <w:rFonts w:ascii="Times New Roman" w:hAnsi="Times New Roman" w:cs="Times New Roman"/>
@@ -1415,7 +1259,6 @@
         </w:rPr>
         <w:t xml:space="preserve">", создавая новые записи в </w:t>
       </w:r>
-      <w:proofErr w:type="spellStart"/>
       <w:r>
         <w:rPr>
           <w:rFonts w:ascii="Times New Roman" w:hAnsi="Times New Roman" w:cs="Times New Roman"/>
@@ -1425,7 +1268,6 @@
         </w:rPr>
         <w:t>HashMap</w:t>
       </w:r>
-      <w:proofErr w:type="spellEnd"/>
       <w:r>
         <w:rPr>
           <w:rFonts w:ascii="Times New Roman" w:hAnsi="Times New Roman" w:cs="Times New Roman"/>
@@ -1434,7 +1276,6 @@
         </w:rPr>
         <w:t xml:space="preserve">. Гарантировано, что внутри </w:t>
       </w:r>
-      <w:proofErr w:type="spellStart"/>
       <w:r>
         <w:rPr>
           <w:rFonts w:ascii="Times New Roman" w:hAnsi="Times New Roman" w:cs="Times New Roman"/>
@@ -1444,7 +1285,6 @@
         </w:rPr>
         <w:t>HashMap</w:t>
       </w:r>
-      <w:proofErr w:type="spellEnd"/>
       <w:r>
         <w:rPr>
           <w:rFonts w:ascii="Times New Roman" w:hAnsi="Times New Roman" w:cs="Times New Roman"/>
@@ -1453,7 +1293,6 @@
         </w:rPr>
         <w:t xml:space="preserve"> учётные записи не повторяются. Соответственно, последующая запись в файл из </w:t>
       </w:r>
-      <w:proofErr w:type="spellStart"/>
       <w:r>
         <w:rPr>
           <w:rFonts w:ascii="Times New Roman" w:hAnsi="Times New Roman" w:cs="Times New Roman"/>
@@ -1463,7 +1302,6 @@
         </w:rPr>
         <w:t>HashMap</w:t>
       </w:r>
-      <w:proofErr w:type="spellEnd"/>
       <w:r>
         <w:rPr>
           <w:rFonts w:ascii="Times New Roman" w:hAnsi="Times New Roman" w:cs="Times New Roman"/>
@@ -1503,7 +1341,6 @@
         </w:rPr>
         <w:t xml:space="preserve">Сложность: О(1). Поиск по ключевому полю в </w:t>
       </w:r>
-      <w:proofErr w:type="spellStart"/>
       <w:r>
         <w:rPr>
           <w:rFonts w:ascii="Times New Roman" w:hAnsi="Times New Roman" w:cs="Times New Roman"/>
@@ -1513,7 +1350,6 @@
         </w:rPr>
         <w:t>HashMap</w:t>
       </w:r>
-      <w:proofErr w:type="spellEnd"/>
       <w:r>
         <w:rPr>
           <w:rFonts w:ascii="Times New Roman" w:hAnsi="Times New Roman" w:cs="Times New Roman"/>
@@ -1522,7 +1358,6 @@
         </w:rPr>
         <w:t xml:space="preserve"> осуществляется за О(1) благодаря вычислению </w:t>
       </w:r>
-      <w:proofErr w:type="spellStart"/>
       <w:r>
         <w:rPr>
           <w:rFonts w:ascii="Times New Roman" w:hAnsi="Times New Roman" w:cs="Times New Roman"/>
@@ -1532,7 +1367,6 @@
         </w:rPr>
         <w:t>hashcode</w:t>
       </w:r>
-      <w:proofErr w:type="spellEnd"/>
       <w:r>
         <w:rPr>
           <w:rFonts w:ascii="Times New Roman" w:hAnsi="Times New Roman" w:cs="Times New Roman"/>
@@ -1541,7 +1375,6 @@
         </w:rPr>
         <w:t xml:space="preserve"> ключевого поля и мгновенного доступа к полю </w:t>
       </w:r>
-      <w:proofErr w:type="spellStart"/>
       <w:r>
         <w:rPr>
           <w:rFonts w:ascii="Times New Roman" w:hAnsi="Times New Roman" w:cs="Times New Roman"/>
@@ -1551,7 +1384,6 @@
         </w:rPr>
         <w:t>HashMap</w:t>
       </w:r>
-      <w:proofErr w:type="spellEnd"/>
       <w:r>
         <w:rPr>
           <w:rFonts w:ascii="Times New Roman" w:hAnsi="Times New Roman" w:cs="Times New Roman"/>
@@ -1560,7 +1392,6 @@
         </w:rPr>
         <w:t xml:space="preserve"> по значению полученного </w:t>
       </w:r>
-      <w:proofErr w:type="spellStart"/>
       <w:r>
         <w:rPr>
           <w:rFonts w:ascii="Times New Roman" w:hAnsi="Times New Roman" w:cs="Times New Roman"/>
@@ -1570,7 +1401,6 @@
         </w:rPr>
         <w:t>hashcode</w:t>
       </w:r>
-      <w:proofErr w:type="spellEnd"/>
       <w:r>
         <w:rPr>
           <w:rFonts w:ascii="Times New Roman" w:hAnsi="Times New Roman" w:cs="Times New Roman"/>
@@ -1604,7 +1434,6 @@
         </w:rPr>
         <w:t xml:space="preserve"> записью нужных полей в объект </w:t>
       </w:r>
-      <w:proofErr w:type="spellStart"/>
       <w:r>
         <w:rPr>
           <w:rFonts w:ascii="Times New Roman" w:hAnsi="Times New Roman" w:cs="Times New Roman"/>
@@ -1614,7 +1443,6 @@
         </w:rPr>
         <w:t>TableView</w:t>
       </w:r>
-      <w:proofErr w:type="spellEnd"/>
       <w:r>
         <w:rPr>
           <w:rFonts w:ascii="Times New Roman" w:hAnsi="Times New Roman" w:cs="Times New Roman"/>
@@ -1623,7 +1451,6 @@
         </w:rPr>
         <w:t xml:space="preserve"> &lt;</w:t>
       </w:r>
-      <w:proofErr w:type="spellStart"/>
       <w:r>
         <w:rPr>
           <w:rFonts w:ascii="Times New Roman" w:hAnsi="Times New Roman" w:cs="Times New Roman"/>
@@ -1633,7 +1460,6 @@
         </w:rPr>
         <w:t>ObservableList</w:t>
       </w:r>
-      <w:proofErr w:type="spellEnd"/>
       <w:r>
         <w:rPr>
           <w:rFonts w:ascii="Times New Roman" w:hAnsi="Times New Roman" w:cs="Times New Roman"/>
@@ -1755,6 +1581,563 @@
           <w:szCs w:val="28"/>
         </w:rPr>
         <w:t>в соответствующее соседнее текстовое поле.</w:t>
+      </w:r>
+    </w:p>
+    <w:p>
+      <w:pPr>
+        <w:pStyle w:val="a5"/>
+        <w:numPr>
+          <w:ilvl w:val="0"/>
+          <w:numId w:val="2"/>
+        </w:numPr>
+        <w:rPr>
+          <w:rFonts w:ascii="Times New Roman" w:hAnsi="Times New Roman" w:cs="Times New Roman"/>
+          <w:sz w:val="28"/>
+          <w:szCs w:val="28"/>
+        </w:rPr>
+      </w:pPr>
+      <w:r>
+        <w:rPr>
+          <w:rFonts w:ascii="Times New Roman" w:hAnsi="Times New Roman" w:cs="Times New Roman"/>
+          <w:b/>
+          <w:sz w:val="28"/>
+          <w:szCs w:val="28"/>
+        </w:rPr>
+        <w:t>Удаление Учётной записи по ключу (</w:t>
+      </w:r>
+      <w:r>
+        <w:rPr>
+          <w:rFonts w:ascii="Times New Roman" w:hAnsi="Times New Roman" w:cs="Times New Roman"/>
+          <w:b/>
+          <w:sz w:val="28"/>
+          <w:szCs w:val="28"/>
+          <w:lang w:val="en-US"/>
+        </w:rPr>
+        <w:t>UserName</w:t>
+      </w:r>
+      <w:r>
+        <w:rPr>
+          <w:rFonts w:ascii="Times New Roman" w:hAnsi="Times New Roman" w:cs="Times New Roman"/>
+          <w:b/>
+          <w:sz w:val="28"/>
+          <w:szCs w:val="28"/>
+        </w:rPr>
+        <w:t xml:space="preserve">). </w:t>
+      </w:r>
+      <w:r>
+        <w:rPr>
+          <w:rFonts w:ascii="Times New Roman" w:hAnsi="Times New Roman" w:cs="Times New Roman"/>
+          <w:sz w:val="28"/>
+          <w:szCs w:val="28"/>
+        </w:rPr>
+        <w:t xml:space="preserve">Удаление одной записи из базы данных. По ключевому значению удаляется объект из </w:t>
+      </w:r>
+      <w:r>
+        <w:rPr>
+          <w:rFonts w:ascii="Times New Roman" w:hAnsi="Times New Roman" w:cs="Times New Roman"/>
+          <w:sz w:val="28"/>
+          <w:szCs w:val="28"/>
+          <w:lang w:val="en-US"/>
+        </w:rPr>
+        <w:t>HashMap</w:t>
+      </w:r>
+      <w:r>
+        <w:rPr>
+          <w:rFonts w:ascii="Times New Roman" w:hAnsi="Times New Roman" w:cs="Times New Roman"/>
+          <w:sz w:val="28"/>
+          <w:szCs w:val="28"/>
+        </w:rPr>
+        <w:t xml:space="preserve">, </w:t>
+      </w:r>
+      <w:r>
+        <w:rPr>
+          <w:rFonts w:ascii="Times New Roman" w:hAnsi="Times New Roman" w:cs="Times New Roman"/>
+          <w:sz w:val="28"/>
+          <w:szCs w:val="28"/>
+        </w:rPr>
+        <w:t xml:space="preserve">затем перезаписывается текстовый файл, забирая текущие значения из </w:t>
+      </w:r>
+      <w:r>
+        <w:rPr>
+          <w:rFonts w:ascii="Times New Roman" w:hAnsi="Times New Roman" w:cs="Times New Roman"/>
+          <w:sz w:val="28"/>
+          <w:szCs w:val="28"/>
+          <w:lang w:val="en-US"/>
+        </w:rPr>
+        <w:t>HashMap</w:t>
+      </w:r>
+      <w:r>
+        <w:rPr>
+          <w:rFonts w:ascii="Times New Roman" w:hAnsi="Times New Roman" w:cs="Times New Roman"/>
+          <w:sz w:val="28"/>
+          <w:szCs w:val="28"/>
+        </w:rPr>
+        <w:t>.</w:t>
+      </w:r>
+    </w:p>
+    <w:p>
+      <w:pPr>
+        <w:pStyle w:val="a5"/>
+        <w:numPr>
+          <w:ilvl w:val="0"/>
+          <w:numId w:val="2"/>
+        </w:numPr>
+        <w:rPr>
+          <w:rFonts w:ascii="Times New Roman" w:hAnsi="Times New Roman" w:cs="Times New Roman"/>
+          <w:sz w:val="28"/>
+          <w:szCs w:val="28"/>
+        </w:rPr>
+      </w:pPr>
+      <w:r>
+        <w:rPr>
+          <w:rFonts w:ascii="Times New Roman" w:hAnsi="Times New Roman" w:cs="Times New Roman"/>
+          <w:b/>
+          <w:sz w:val="28"/>
+          <w:szCs w:val="28"/>
+        </w:rPr>
+        <w:t xml:space="preserve">Создание </w:t>
+      </w:r>
+      <w:r>
+        <w:rPr>
+          <w:rFonts w:ascii="Times New Roman" w:hAnsi="Times New Roman" w:cs="Times New Roman"/>
+          <w:b/>
+          <w:sz w:val="28"/>
+          <w:szCs w:val="28"/>
+          <w:lang w:val="en-US"/>
+        </w:rPr>
+        <w:t>Backup-</w:t>
+      </w:r>
+      <w:r>
+        <w:rPr>
+          <w:rFonts w:ascii="Times New Roman" w:hAnsi="Times New Roman" w:cs="Times New Roman"/>
+          <w:b/>
+          <w:sz w:val="28"/>
+          <w:szCs w:val="28"/>
+        </w:rPr>
+        <w:t>файла</w:t>
+      </w:r>
+    </w:p>
+    <w:tbl>
+      <w:tblPr>
+        <w:tblStyle w:val="a6"/>
+        <w:tblW w:w="0" w:type="auto"/>
+        <w:tblLook w:val="04A0" w:firstRow="1" w:lastRow="0" w:firstColumn="1" w:lastColumn="0" w:noHBand="0" w:noVBand="1"/>
+      </w:tblPr>
+      <w:tblGrid>
+        <w:gridCol w:w="1914"/>
+        <w:gridCol w:w="1914"/>
+        <w:gridCol w:w="1914"/>
+        <w:gridCol w:w="1914"/>
+        <w:gridCol w:w="1915"/>
+      </w:tblGrid>
+      <w:tr>
+        <w:tc>
+          <w:tcPr>
+            <w:tcW w:w="1914" w:type="dxa"/>
+          </w:tcPr>
+          <w:p>
+            <w:pPr>
+              <w:rPr>
+                <w:rFonts w:ascii="Times New Roman" w:hAnsi="Times New Roman" w:cs="Times New Roman"/>
+                <w:sz w:val="28"/>
+                <w:szCs w:val="28"/>
+              </w:rPr>
+            </w:pPr>
+            <w:r>
+              <w:rPr>
+                <w:rFonts w:ascii="Times New Roman" w:hAnsi="Times New Roman" w:cs="Times New Roman"/>
+                <w:sz w:val="28"/>
+                <w:szCs w:val="28"/>
+              </w:rPr>
+              <w:t>Время (мс)</w:t>
+            </w:r>
+          </w:p>
+        </w:tc>
+        <w:tc>
+          <w:tcPr>
+            <w:tcW w:w="1914" w:type="dxa"/>
+          </w:tcPr>
+          <w:p>
+            <w:pPr>
+              <w:rPr>
+                <w:rFonts w:ascii="Times New Roman" w:hAnsi="Times New Roman" w:cs="Times New Roman"/>
+                <w:sz w:val="28"/>
+                <w:szCs w:val="28"/>
+              </w:rPr>
+            </w:pPr>
+            <w:r>
+              <w:rPr>
+                <w:rFonts w:ascii="Times New Roman" w:hAnsi="Times New Roman" w:cs="Times New Roman"/>
+                <w:sz w:val="28"/>
+                <w:szCs w:val="28"/>
+              </w:rPr>
+              <w:t>100</w:t>
+            </w:r>
+          </w:p>
+        </w:tc>
+        <w:tc>
+          <w:tcPr>
+            <w:tcW w:w="1914" w:type="dxa"/>
+          </w:tcPr>
+          <w:p>
+            <w:pPr>
+              <w:rPr>
+                <w:rFonts w:ascii="Times New Roman" w:hAnsi="Times New Roman" w:cs="Times New Roman"/>
+                <w:sz w:val="28"/>
+                <w:szCs w:val="28"/>
+              </w:rPr>
+            </w:pPr>
+            <w:r>
+              <w:rPr>
+                <w:rFonts w:ascii="Times New Roman" w:hAnsi="Times New Roman" w:cs="Times New Roman"/>
+                <w:sz w:val="28"/>
+                <w:szCs w:val="28"/>
+              </w:rPr>
+              <w:t>1000</w:t>
+            </w:r>
+          </w:p>
+        </w:tc>
+        <w:tc>
+          <w:tcPr>
+            <w:tcW w:w="1914" w:type="dxa"/>
+          </w:tcPr>
+          <w:p>
+            <w:pPr>
+              <w:rPr>
+                <w:rFonts w:ascii="Times New Roman" w:hAnsi="Times New Roman" w:cs="Times New Roman"/>
+                <w:sz w:val="28"/>
+                <w:szCs w:val="28"/>
+              </w:rPr>
+            </w:pPr>
+            <w:r>
+              <w:rPr>
+                <w:rFonts w:ascii="Times New Roman" w:hAnsi="Times New Roman" w:cs="Times New Roman"/>
+                <w:sz w:val="28"/>
+                <w:szCs w:val="28"/>
+              </w:rPr>
+              <w:t>10 000</w:t>
+            </w:r>
+          </w:p>
+        </w:tc>
+        <w:tc>
+          <w:tcPr>
+            <w:tcW w:w="1915" w:type="dxa"/>
+          </w:tcPr>
+          <w:p>
+            <w:pPr>
+              <w:rPr>
+                <w:rFonts w:ascii="Times New Roman" w:hAnsi="Times New Roman" w:cs="Times New Roman"/>
+                <w:sz w:val="28"/>
+                <w:szCs w:val="28"/>
+              </w:rPr>
+            </w:pPr>
+            <w:r>
+              <w:rPr>
+                <w:rFonts w:ascii="Times New Roman" w:hAnsi="Times New Roman" w:cs="Times New Roman"/>
+                <w:sz w:val="28"/>
+                <w:szCs w:val="28"/>
+              </w:rPr>
+              <w:t>100 000</w:t>
+            </w:r>
+          </w:p>
+        </w:tc>
+      </w:tr>
+      <w:tr>
+        <w:tc>
+          <w:tcPr>
+            <w:tcW w:w="1914" w:type="dxa"/>
+          </w:tcPr>
+          <w:p>
+            <w:pPr>
+              <w:rPr>
+                <w:rFonts w:ascii="Times New Roman" w:hAnsi="Times New Roman" w:cs="Times New Roman"/>
+                <w:sz w:val="28"/>
+                <w:szCs w:val="28"/>
+              </w:rPr>
+            </w:pPr>
+            <w:r>
+              <w:rPr>
+                <w:rFonts w:ascii="Times New Roman" w:hAnsi="Times New Roman" w:cs="Times New Roman"/>
+                <w:sz w:val="28"/>
+                <w:szCs w:val="28"/>
+              </w:rPr>
+              <w:t>Добавление</w:t>
+            </w:r>
+          </w:p>
+        </w:tc>
+        <w:tc>
+          <w:tcPr>
+            <w:tcW w:w="1914" w:type="dxa"/>
+          </w:tcPr>
+          <w:p>
+            <w:pPr>
+              <w:rPr>
+                <w:rFonts w:ascii="Times New Roman" w:hAnsi="Times New Roman" w:cs="Times New Roman"/>
+                <w:sz w:val="28"/>
+                <w:szCs w:val="28"/>
+              </w:rPr>
+            </w:pPr>
+            <w:r>
+              <w:rPr>
+                <w:rFonts w:ascii="Times New Roman" w:hAnsi="Times New Roman" w:cs="Times New Roman"/>
+                <w:sz w:val="28"/>
+                <w:szCs w:val="28"/>
+              </w:rPr>
+              <w:t>8</w:t>
+            </w:r>
+          </w:p>
+        </w:tc>
+        <w:tc>
+          <w:tcPr>
+            <w:tcW w:w="1914" w:type="dxa"/>
+          </w:tcPr>
+          <w:p>
+            <w:pPr>
+              <w:rPr>
+                <w:rFonts w:ascii="Times New Roman" w:hAnsi="Times New Roman" w:cs="Times New Roman"/>
+                <w:sz w:val="28"/>
+                <w:szCs w:val="28"/>
+              </w:rPr>
+            </w:pPr>
+            <w:r>
+              <w:rPr>
+                <w:rFonts w:ascii="Times New Roman" w:hAnsi="Times New Roman" w:cs="Times New Roman"/>
+                <w:sz w:val="28"/>
+                <w:szCs w:val="28"/>
+              </w:rPr>
+              <w:t>32</w:t>
+            </w:r>
+          </w:p>
+        </w:tc>
+        <w:tc>
+          <w:tcPr>
+            <w:tcW w:w="1914" w:type="dxa"/>
+          </w:tcPr>
+          <w:p>
+            <w:pPr>
+              <w:rPr>
+                <w:rFonts w:ascii="Times New Roman" w:hAnsi="Times New Roman" w:cs="Times New Roman"/>
+                <w:sz w:val="28"/>
+                <w:szCs w:val="28"/>
+              </w:rPr>
+            </w:pPr>
+            <w:r>
+              <w:rPr>
+                <w:rFonts w:ascii="Times New Roman" w:hAnsi="Times New Roman" w:cs="Times New Roman"/>
+                <w:sz w:val="28"/>
+                <w:szCs w:val="28"/>
+              </w:rPr>
+              <w:t>109</w:t>
+            </w:r>
+          </w:p>
+        </w:tc>
+        <w:tc>
+          <w:tcPr>
+            <w:tcW w:w="1915" w:type="dxa"/>
+          </w:tcPr>
+          <w:p>
+            <w:pPr>
+              <w:rPr>
+                <w:rFonts w:ascii="Times New Roman" w:hAnsi="Times New Roman" w:cs="Times New Roman"/>
+                <w:sz w:val="28"/>
+                <w:szCs w:val="28"/>
+              </w:rPr>
+            </w:pPr>
+            <w:r>
+              <w:rPr>
+                <w:rFonts w:ascii="Times New Roman" w:hAnsi="Times New Roman" w:cs="Times New Roman"/>
+                <w:sz w:val="28"/>
+                <w:szCs w:val="28"/>
+              </w:rPr>
+              <w:t>416</w:t>
+            </w:r>
+          </w:p>
+        </w:tc>
+      </w:tr>
+      <w:tr>
+        <w:tc>
+          <w:tcPr>
+            <w:tcW w:w="1914" w:type="dxa"/>
+          </w:tcPr>
+          <w:p>
+            <w:pPr>
+              <w:rPr>
+                <w:rFonts w:ascii="Times New Roman" w:hAnsi="Times New Roman" w:cs="Times New Roman"/>
+                <w:sz w:val="28"/>
+                <w:szCs w:val="28"/>
+              </w:rPr>
+            </w:pPr>
+            <w:r>
+              <w:rPr>
+                <w:rFonts w:ascii="Times New Roman" w:hAnsi="Times New Roman" w:cs="Times New Roman"/>
+                <w:sz w:val="28"/>
+                <w:szCs w:val="28"/>
+              </w:rPr>
+              <w:t>Удаление</w:t>
+            </w:r>
+          </w:p>
+        </w:tc>
+        <w:tc>
+          <w:tcPr>
+            <w:tcW w:w="1914" w:type="dxa"/>
+          </w:tcPr>
+          <w:p>
+            <w:pPr>
+              <w:rPr>
+                <w:rFonts w:ascii="Times New Roman" w:hAnsi="Times New Roman" w:cs="Times New Roman"/>
+                <w:sz w:val="28"/>
+                <w:szCs w:val="28"/>
+              </w:rPr>
+            </w:pPr>
+            <w:r>
+              <w:rPr>
+                <w:rFonts w:ascii="Times New Roman" w:hAnsi="Times New Roman" w:cs="Times New Roman"/>
+                <w:sz w:val="28"/>
+                <w:szCs w:val="28"/>
+              </w:rPr>
+              <w:t>0</w:t>
+            </w:r>
+          </w:p>
+        </w:tc>
+        <w:tc>
+          <w:tcPr>
+            <w:tcW w:w="1914" w:type="dxa"/>
+          </w:tcPr>
+          <w:p>
+            <w:pPr>
+              <w:rPr>
+                <w:rFonts w:ascii="Times New Roman" w:hAnsi="Times New Roman" w:cs="Times New Roman"/>
+                <w:sz w:val="28"/>
+                <w:szCs w:val="28"/>
+              </w:rPr>
+            </w:pPr>
+            <w:r>
+              <w:rPr>
+                <w:rFonts w:ascii="Times New Roman" w:hAnsi="Times New Roman" w:cs="Times New Roman"/>
+                <w:sz w:val="28"/>
+                <w:szCs w:val="28"/>
+              </w:rPr>
+              <w:t>2</w:t>
+            </w:r>
+          </w:p>
+        </w:tc>
+        <w:tc>
+          <w:tcPr>
+            <w:tcW w:w="1914" w:type="dxa"/>
+          </w:tcPr>
+          <w:p>
+            <w:pPr>
+              <w:rPr>
+                <w:rFonts w:ascii="Times New Roman" w:hAnsi="Times New Roman" w:cs="Times New Roman"/>
+                <w:sz w:val="28"/>
+                <w:szCs w:val="28"/>
+              </w:rPr>
+            </w:pPr>
+            <w:r>
+              <w:rPr>
+                <w:rFonts w:ascii="Times New Roman" w:hAnsi="Times New Roman" w:cs="Times New Roman"/>
+                <w:sz w:val="28"/>
+                <w:szCs w:val="28"/>
+              </w:rPr>
+              <w:t>11</w:t>
+            </w:r>
+          </w:p>
+        </w:tc>
+        <w:tc>
+          <w:tcPr>
+            <w:tcW w:w="1915" w:type="dxa"/>
+          </w:tcPr>
+          <w:p>
+            <w:pPr>
+              <w:rPr>
+                <w:rFonts w:ascii="Times New Roman" w:hAnsi="Times New Roman" w:cs="Times New Roman"/>
+                <w:sz w:val="28"/>
+                <w:szCs w:val="28"/>
+              </w:rPr>
+            </w:pPr>
+            <w:r>
+              <w:rPr>
+                <w:rFonts w:ascii="Times New Roman" w:hAnsi="Times New Roman" w:cs="Times New Roman"/>
+                <w:sz w:val="28"/>
+                <w:szCs w:val="28"/>
+              </w:rPr>
+              <w:t>65</w:t>
+            </w:r>
+          </w:p>
+        </w:tc>
+      </w:tr>
+    </w:tbl>
+    <w:p>
+      <w:pPr>
+        <w:rPr>
+          <w:rFonts w:ascii="Times New Roman" w:hAnsi="Times New Roman" w:cs="Times New Roman"/>
+          <w:sz w:val="28"/>
+          <w:szCs w:val="28"/>
+        </w:rPr>
+      </w:pPr>
+    </w:p>
+    <w:p>
+      <w:pPr>
+        <w:rPr>
+          <w:rFonts w:ascii="Times New Roman" w:hAnsi="Times New Roman" w:cs="Times New Roman"/>
+          <w:sz w:val="28"/>
+          <w:szCs w:val="28"/>
+        </w:rPr>
+      </w:pPr>
+      <w:r>
+        <w:rPr>
+          <w:rFonts w:ascii="Times New Roman" w:hAnsi="Times New Roman" w:cs="Times New Roman"/>
+          <w:noProof/>
+          <w:sz w:val="28"/>
+          <w:szCs w:val="28"/>
+          <w:lang w:eastAsia="ru-RU"/>
+        </w:rPr>
+        <w:drawing>
+          <wp:inline distT="0" distB="0" distL="0" distR="0">
+            <wp:extent cx="5486400" cy="3200400"/>
+            <wp:effectExtent l="0" t="0" r="0" b="0"/>
+            <wp:docPr id="1" name="Диаграмма 1"/>
+            <wp:cNvGraphicFramePr/>
+            <a:graphic xmlns:a="http://schemas.openxmlformats.org/drawingml/2006/main">
+              <a:graphicData uri="http://schemas.openxmlformats.org/drawingml/2006/chart">
+                <c:chart xmlns:c="http://schemas.openxmlformats.org/drawingml/2006/chart" xmlns:r="http://schemas.openxmlformats.org/officeDocument/2006/relationships" r:id="rId7"/>
+              </a:graphicData>
+            </a:graphic>
+          </wp:inline>
+        </w:drawing>
+      </w:r>
+    </w:p>
+    <w:p>
+      <w:pPr>
+        <w:rPr>
+          <w:rFonts w:ascii="Times New Roman" w:hAnsi="Times New Roman" w:cs="Times New Roman"/>
+          <w:sz w:val="28"/>
+          <w:szCs w:val="28"/>
+        </w:rPr>
+      </w:pPr>
+      <w:bookmarkStart w:id="0" w:name="_GoBack"/>
+      <w:bookmarkEnd w:id="0"/>
+      <w:r>
+        <w:rPr>
+          <w:rFonts w:ascii="Times New Roman" w:hAnsi="Times New Roman" w:cs="Times New Roman"/>
+          <w:noProof/>
+          <w:sz w:val="28"/>
+          <w:szCs w:val="28"/>
+          <w:lang w:eastAsia="ru-RU"/>
+        </w:rPr>
+        <w:drawing>
+          <wp:inline distT="0" distB="0" distL="0" distR="0">
+            <wp:extent cx="5486400" cy="1809750"/>
+            <wp:effectExtent l="0" t="0" r="0" b="0"/>
+            <wp:docPr id="2" name="Диаграмма 2"/>
+            <wp:cNvGraphicFramePr/>
+            <a:graphic xmlns:a="http://schemas.openxmlformats.org/drawingml/2006/main">
+              <a:graphicData uri="http://schemas.openxmlformats.org/drawingml/2006/chart">
+                <c:chart xmlns:c="http://schemas.openxmlformats.org/drawingml/2006/chart" xmlns:r="http://schemas.openxmlformats.org/officeDocument/2006/relationships" r:id="rId8"/>
+              </a:graphicData>
+            </a:graphic>
+          </wp:inline>
+        </w:drawing>
       </w:r>
     </w:p>
     <w:sectPr>
@@ -1768,8 +2151,8 @@
 </file>
 
 <file path=word/numbering.xml><?xml version="1.0" encoding="utf-8"?>
-<w:numbering xmlns:ve="http://schemas.openxmlformats.org/markup-compatibility/2006" xmlns:o="urn:schemas-microsoft-com:office:office" xmlns:r="http://schemas.openxmlformats.org/officeDocument/2006/relationships" xmlns:m="http://schemas.openxmlformats.org/officeDocument/2006/math" xmlns:v="urn:schemas-microsoft-com:vml" xmlns:wp="http://schemas.openxmlformats.org/drawingml/2006/wordprocessingDrawing" xmlns:w10="urn:schemas-microsoft-com:office:word" xmlns:w="http://schemas.openxmlformats.org/wordprocessingml/2006/main" xmlns:wne="http://schemas.microsoft.com/office/word/2006/wordml">
-  <w:abstractNum w:abstractNumId="0">
+<w:numbering xmlns:wpc="http://schemas.microsoft.com/office/word/2010/wordprocessingCanvas" xmlns:mc="http://schemas.openxmlformats.org/markup-compatibility/2006" xmlns:o="urn:schemas-microsoft-com:office:office" xmlns:r="http://schemas.openxmlformats.org/officeDocument/2006/relationships" xmlns:m="http://schemas.openxmlformats.org/officeDocument/2006/math" xmlns:v="urn:schemas-microsoft-com:vml" xmlns:wp14="http://schemas.microsoft.com/office/word/2010/wordprocessingDrawing" xmlns:wp="http://schemas.openxmlformats.org/drawingml/2006/wordprocessingDrawing" xmlns:w10="urn:schemas-microsoft-com:office:word" xmlns:w="http://schemas.openxmlformats.org/wordprocessingml/2006/main" xmlns:w14="http://schemas.microsoft.com/office/word/2010/wordml" xmlns:w15="http://schemas.microsoft.com/office/word/2012/wordml" xmlns:wpg="http://schemas.microsoft.com/office/word/2010/wordprocessingGroup" xmlns:wpi="http://schemas.microsoft.com/office/word/2010/wordprocessingInk" xmlns:wne="http://schemas.microsoft.com/office/word/2006/wordml" xmlns:wps="http://schemas.microsoft.com/office/word/2010/wordprocessingShape" mc:Ignorable="w14 w15 wp14">
+  <w:abstractNum w:abstractNumId="0" w15:restartNumberingAfterBreak="0">
     <w:nsid w:val="5C557ACE"/>
     <w:multiLevelType w:val="hybridMultilevel"/>
     <w:tmpl w:val="0D721C30"/>
@@ -1882,7 +2265,7 @@
       </w:rPr>
     </w:lvl>
   </w:abstractNum>
-  <w:abstractNum w:abstractNumId="1">
+  <w:abstractNum w:abstractNumId="1" w15:restartNumberingAfterBreak="0">
     <w:nsid w:val="70721621"/>
     <w:multiLevelType w:val="hybridMultilevel"/>
     <w:tmpl w:val="2FAE6AC0"/>
@@ -2005,7 +2388,7 @@
 </file>
 
 <file path=word/styles.xml><?xml version="1.0" encoding="utf-8"?>
-<w:styles xmlns:r="http://schemas.openxmlformats.org/officeDocument/2006/relationships" xmlns:w="http://schemas.openxmlformats.org/wordprocessingml/2006/main">
+<w:styles xmlns:mc="http://schemas.openxmlformats.org/markup-compatibility/2006" xmlns:r="http://schemas.openxmlformats.org/officeDocument/2006/relationships" xmlns:w="http://schemas.openxmlformats.org/wordprocessingml/2006/main" xmlns:w14="http://schemas.microsoft.com/office/word/2010/wordml" xmlns:w15="http://schemas.microsoft.com/office/word/2012/wordml" mc:Ignorable="w14 w15">
   <w:docDefaults>
     <w:rPrDefault>
       <w:rPr>
@@ -2021,144 +2404,378 @@
       </w:pPr>
     </w:pPrDefault>
   </w:docDefaults>
-  <w:latentStyles w:defLockedState="0" w:defUIPriority="99" w:defSemiHidden="1" w:defUnhideWhenUsed="1" w:defQFormat="0" w:count="267">
-    <w:lsdException w:name="Normal" w:semiHidden="0" w:uiPriority="0" w:unhideWhenUsed="0" w:qFormat="1"/>
-    <w:lsdException w:name="heading 1" w:semiHidden="0" w:uiPriority="9" w:unhideWhenUsed="0" w:qFormat="1"/>
-    <w:lsdException w:name="heading 2" w:uiPriority="9" w:qFormat="1"/>
-    <w:lsdException w:name="heading 3" w:uiPriority="9" w:qFormat="1"/>
-    <w:lsdException w:name="heading 4" w:uiPriority="9" w:qFormat="1"/>
-    <w:lsdException w:name="heading 5" w:uiPriority="9" w:qFormat="1"/>
-    <w:lsdException w:name="heading 6" w:uiPriority="9" w:qFormat="1"/>
-    <w:lsdException w:name="heading 7" w:uiPriority="9" w:qFormat="1"/>
-    <w:lsdException w:name="heading 8" w:uiPriority="9" w:qFormat="1"/>
-    <w:lsdException w:name="heading 9" w:uiPriority="9" w:qFormat="1"/>
-    <w:lsdException w:name="toc 1" w:uiPriority="39"/>
-    <w:lsdException w:name="toc 2" w:uiPriority="39"/>
-    <w:lsdException w:name="toc 3" w:uiPriority="39"/>
-    <w:lsdException w:name="toc 4" w:uiPriority="39"/>
-    <w:lsdException w:name="toc 5" w:uiPriority="39"/>
-    <w:lsdException w:name="toc 6" w:uiPriority="39"/>
-    <w:lsdException w:name="toc 7" w:uiPriority="39"/>
-    <w:lsdException w:name="toc 8" w:uiPriority="39"/>
-    <w:lsdException w:name="toc 9" w:uiPriority="39"/>
-    <w:lsdException w:name="caption" w:uiPriority="35" w:qFormat="1"/>
-    <w:lsdException w:name="Title" w:semiHidden="0" w:uiPriority="10" w:unhideWhenUsed="0" w:qFormat="1"/>
-    <w:lsdException w:name="Default Paragraph Font" w:uiPriority="1"/>
-    <w:lsdException w:name="Subtitle" w:semiHidden="0" w:uiPriority="11" w:unhideWhenUsed="0" w:qFormat="1"/>
-    <w:lsdException w:name="Strong" w:semiHidden="0" w:uiPriority="22" w:unhideWhenUsed="0" w:qFormat="1"/>
-    <w:lsdException w:name="Emphasis" w:semiHidden="0" w:uiPriority="20" w:unhideWhenUsed="0" w:qFormat="1"/>
-    <w:lsdException w:name="Table Grid" w:semiHidden="0" w:uiPriority="59" w:unhideWhenUsed="0"/>
-    <w:lsdException w:name="Placeholder Text" w:unhideWhenUsed="0"/>
-    <w:lsdException w:name="No Spacing" w:semiHidden="0" w:uiPriority="1" w:unhideWhenUsed="0" w:qFormat="1"/>
-    <w:lsdException w:name="Light Shading" w:semiHidden="0" w:uiPriority="60" w:unhideWhenUsed="0"/>
-    <w:lsdException w:name="Light List" w:semiHidden="0" w:uiPriority="61" w:unhideWhenUsed="0"/>
-    <w:lsdException w:name="Light Grid" w:semiHidden="0" w:uiPriority="62" w:unhideWhenUsed="0"/>
-    <w:lsdException w:name="Medium Shading 1" w:semiHidden="0" w:uiPriority="63" w:unhideWhenUsed="0"/>
-    <w:lsdException w:name="Medium Shading 2" w:semiHidden="0" w:uiPriority="64" w:unhideWhenUsed="0"/>
-    <w:lsdException w:name="Medium List 1" w:semiHidden="0" w:uiPriority="65" w:unhideWhenUsed="0"/>
-    <w:lsdException w:name="Medium List 2" w:semiHidden="0" w:uiPriority="66" w:unhideWhenUsed="0"/>
-    <w:lsdException w:name="Medium Grid 1" w:semiHidden="0" w:uiPriority="67" w:unhideWhenUsed="0"/>
-    <w:lsdException w:name="Medium Grid 2" w:semiHidden="0" w:uiPriority="68" w:unhideWhenUsed="0"/>
-    <w:lsdException w:name="Medium Grid 3" w:semiHidden="0" w:uiPriority="69" w:unhideWhenUsed="0"/>
-    <w:lsdException w:name="Dark List" w:semiHidden="0" w:uiPriority="70" w:unhideWhenUsed="0"/>
-    <w:lsdException w:name="Colorful Shading" w:semiHidden="0" w:uiPriority="71" w:unhideWhenUsed="0"/>
-    <w:lsdException w:name="Colorful List" w:semiHidden="0" w:uiPriority="72" w:unhideWhenUsed="0"/>
-    <w:lsdException w:name="Colorful Grid" w:semiHidden="0" w:uiPriority="73" w:unhideWhenUsed="0"/>
-    <w:lsdException w:name="Light Shading Accent 1" w:semiHidden="0" w:uiPriority="60" w:unhideWhenUsed="0"/>
-    <w:lsdException w:name="Light List Accent 1" w:semiHidden="0" w:uiPriority="61" w:unhideWhenUsed="0"/>
-    <w:lsdException w:name="Light Grid Accent 1" w:semiHidden="0" w:uiPriority="62" w:unhideWhenUsed="0"/>
-    <w:lsdException w:name="Medium Shading 1 Accent 1" w:semiHidden="0" w:uiPriority="63" w:unhideWhenUsed="0"/>
-    <w:lsdException w:name="Medium Shading 2 Accent 1" w:semiHidden="0" w:uiPriority="64" w:unhideWhenUsed="0"/>
-    <w:lsdException w:name="Medium List 1 Accent 1" w:semiHidden="0" w:uiPriority="65" w:unhideWhenUsed="0"/>
-    <w:lsdException w:name="Revision" w:unhideWhenUsed="0"/>
-    <w:lsdException w:name="List Paragraph" w:semiHidden="0" w:uiPriority="34" w:unhideWhenUsed="0" w:qFormat="1"/>
-    <w:lsdException w:name="Quote" w:semiHidden="0" w:uiPriority="29" w:unhideWhenUsed="0" w:qFormat="1"/>
-    <w:lsdException w:name="Intense Quote" w:semiHidden="0" w:uiPriority="30" w:unhideWhenUsed="0" w:qFormat="1"/>
-    <w:lsdException w:name="Medium List 2 Accent 1" w:semiHidden="0" w:uiPriority="66" w:unhideWhenUsed="0"/>
-    <w:lsdException w:name="Medium Grid 1 Accent 1" w:semiHidden="0" w:uiPriority="67" w:unhideWhenUsed="0"/>
-    <w:lsdException w:name="Medium Grid 2 Accent 1" w:semiHidden="0" w:uiPriority="68" w:unhideWhenUsed="0"/>
-    <w:lsdException w:name="Medium Grid 3 Accent 1" w:semiHidden="0" w:uiPriority="69" w:unhideWhenUsed="0"/>
-    <w:lsdException w:name="Dark List Accent 1" w:semiHidden="0" w:uiPriority="70" w:unhideWhenUsed="0"/>
-    <w:lsdException w:name="Colorful Shading Accent 1" w:semiHidden="0" w:uiPriority="71" w:unhideWhenUsed="0"/>
-    <w:lsdException w:name="Colorful List Accent 1" w:semiHidden="0" w:uiPriority="72" w:unhideWhenUsed="0"/>
-    <w:lsdException w:name="Colorful Grid Accent 1" w:semiHidden="0" w:uiPriority="73" w:unhideWhenUsed="0"/>
-    <w:lsdException w:name="Light Shading Accent 2" w:semiHidden="0" w:uiPriority="60" w:unhideWhenUsed="0"/>
-    <w:lsdException w:name="Light List Accent 2" w:semiHidden="0" w:uiPriority="61" w:unhideWhenUsed="0"/>
-    <w:lsdException w:name="Light Grid Accent 2" w:semiHidden="0" w:uiPriority="62" w:unhideWhenUsed="0"/>
-    <w:lsdException w:name="Medium Shading 1 Accent 2" w:semiHidden="0" w:uiPriority="63" w:unhideWhenUsed="0"/>
-    <w:lsdException w:name="Medium Shading 2 Accent 2" w:semiHidden="0" w:uiPriority="64" w:unhideWhenUsed="0"/>
-    <w:lsdException w:name="Medium List 1 Accent 2" w:semiHidden="0" w:uiPriority="65" w:unhideWhenUsed="0"/>
-    <w:lsdException w:name="Medium List 2 Accent 2" w:semiHidden="0" w:uiPriority="66" w:unhideWhenUsed="0"/>
-    <w:lsdException w:name="Medium Grid 1 Accent 2" w:semiHidden="0" w:uiPriority="67" w:unhideWhenUsed="0"/>
-    <w:lsdException w:name="Medium Grid 2 Accent 2" w:semiHidden="0" w:uiPriority="68" w:unhideWhenUsed="0"/>
-    <w:lsdException w:name="Medium Grid 3 Accent 2" w:semiHidden="0" w:uiPriority="69" w:unhideWhenUsed="0"/>
-    <w:lsdException w:name="Dark List Accent 2" w:semiHidden="0" w:uiPriority="70" w:unhideWhenUsed="0"/>
-    <w:lsdException w:name="Colorful Shading Accent 2" w:semiHidden="0" w:uiPriority="71" w:unhideWhenUsed="0"/>
-    <w:lsdException w:name="Colorful List Accent 2" w:semiHidden="0" w:uiPriority="72" w:unhideWhenUsed="0"/>
-    <w:lsdException w:name="Colorful Grid Accent 2" w:semiHidden="0" w:uiPriority="73" w:unhideWhenUsed="0"/>
-    <w:lsdException w:name="Light Shading Accent 3" w:semiHidden="0" w:uiPriority="60" w:unhideWhenUsed="0"/>
-    <w:lsdException w:name="Light List Accent 3" w:semiHidden="0" w:uiPriority="61" w:unhideWhenUsed="0"/>
-    <w:lsdException w:name="Light Grid Accent 3" w:semiHidden="0" w:uiPriority="62" w:unhideWhenUsed="0"/>
-    <w:lsdException w:name="Medium Shading 1 Accent 3" w:semiHidden="0" w:uiPriority="63" w:unhideWhenUsed="0"/>
-    <w:lsdException w:name="Medium Shading 2 Accent 3" w:semiHidden="0" w:uiPriority="64" w:unhideWhenUsed="0"/>
-    <w:lsdException w:name="Medium List 1 Accent 3" w:semiHidden="0" w:uiPriority="65" w:unhideWhenUsed="0"/>
-    <w:lsdException w:name="Medium List 2 Accent 3" w:semiHidden="0" w:uiPriority="66" w:unhideWhenUsed="0"/>
-    <w:lsdException w:name="Medium Grid 1 Accent 3" w:semiHidden="0" w:uiPriority="67" w:unhideWhenUsed="0"/>
-    <w:lsdException w:name="Medium Grid 2 Accent 3" w:semiHidden="0" w:uiPriority="68" w:unhideWhenUsed="0"/>
-    <w:lsdException w:name="Medium Grid 3 Accent 3" w:semiHidden="0" w:uiPriority="69" w:unhideWhenUsed="0"/>
-    <w:lsdException w:name="Dark List Accent 3" w:semiHidden="0" w:uiPriority="70" w:unhideWhenUsed="0"/>
-    <w:lsdException w:name="Colorful Shading Accent 3" w:semiHidden="0" w:uiPriority="71" w:unhideWhenUsed="0"/>
-    <w:lsdException w:name="Colorful List Accent 3" w:semiHidden="0" w:uiPriority="72" w:unhideWhenUsed="0"/>
-    <w:lsdException w:name="Colorful Grid Accent 3" w:semiHidden="0" w:uiPriority="73" w:unhideWhenUsed="0"/>
-    <w:lsdException w:name="Light Shading Accent 4" w:semiHidden="0" w:uiPriority="60" w:unhideWhenUsed="0"/>
-    <w:lsdException w:name="Light List Accent 4" w:semiHidden="0" w:uiPriority="61" w:unhideWhenUsed="0"/>
-    <w:lsdException w:name="Light Grid Accent 4" w:semiHidden="0" w:uiPriority="62" w:unhideWhenUsed="0"/>
-    <w:lsdException w:name="Medium Shading 1 Accent 4" w:semiHidden="0" w:uiPriority="63" w:unhideWhenUsed="0"/>
-    <w:lsdException w:name="Medium Shading 2 Accent 4" w:semiHidden="0" w:uiPriority="64" w:unhideWhenUsed="0"/>
-    <w:lsdException w:name="Medium List 1 Accent 4" w:semiHidden="0" w:uiPriority="65" w:unhideWhenUsed="0"/>
-    <w:lsdException w:name="Medium List 2 Accent 4" w:semiHidden="0" w:uiPriority="66" w:unhideWhenUsed="0"/>
-    <w:lsdException w:name="Medium Grid 1 Accent 4" w:semiHidden="0" w:uiPriority="67" w:unhideWhenUsed="0"/>
-    <w:lsdException w:name="Medium Grid 2 Accent 4" w:semiHidden="0" w:uiPriority="68" w:unhideWhenUsed="0"/>
-    <w:lsdException w:name="Medium Grid 3 Accent 4" w:semiHidden="0" w:uiPriority="69" w:unhideWhenUsed="0"/>
-    <w:lsdException w:name="Dark List Accent 4" w:semiHidden="0" w:uiPriority="70" w:unhideWhenUsed="0"/>
-    <w:lsdException w:name="Colorful Shading Accent 4" w:semiHidden="0" w:uiPriority="71" w:unhideWhenUsed="0"/>
-    <w:lsdException w:name="Colorful List Accent 4" w:semiHidden="0" w:uiPriority="72" w:unhideWhenUsed="0"/>
-    <w:lsdException w:name="Colorful Grid Accent 4" w:semiHidden="0" w:uiPriority="73" w:unhideWhenUsed="0"/>
-    <w:lsdException w:name="Light Shading Accent 5" w:semiHidden="0" w:uiPriority="60" w:unhideWhenUsed="0"/>
-    <w:lsdException w:name="Light List Accent 5" w:semiHidden="0" w:uiPriority="61" w:unhideWhenUsed="0"/>
-    <w:lsdException w:name="Light Grid Accent 5" w:semiHidden="0" w:uiPriority="62" w:unhideWhenUsed="0"/>
-    <w:lsdException w:name="Medium Shading 1 Accent 5" w:semiHidden="0" w:uiPriority="63" w:unhideWhenUsed="0"/>
-    <w:lsdException w:name="Medium Shading 2 Accent 5" w:semiHidden="0" w:uiPriority="64" w:unhideWhenUsed="0"/>
-    <w:lsdException w:name="Medium List 1 Accent 5" w:semiHidden="0" w:uiPriority="65" w:unhideWhenUsed="0"/>
-    <w:lsdException w:name="Medium List 2 Accent 5" w:semiHidden="0" w:uiPriority="66" w:unhideWhenUsed="0"/>
-    <w:lsdException w:name="Medium Grid 1 Accent 5" w:semiHidden="0" w:uiPriority="67" w:unhideWhenUsed="0"/>
-    <w:lsdException w:name="Medium Grid 2 Accent 5" w:semiHidden="0" w:uiPriority="68" w:unhideWhenUsed="0"/>
-    <w:lsdException w:name="Medium Grid 3 Accent 5" w:semiHidden="0" w:uiPriority="69" w:unhideWhenUsed="0"/>
-    <w:lsdException w:name="Dark List Accent 5" w:semiHidden="0" w:uiPriority="70" w:unhideWhenUsed="0"/>
-    <w:lsdException w:name="Colorful Shading Accent 5" w:semiHidden="0" w:uiPriority="71" w:unhideWhenUsed="0"/>
-    <w:lsdException w:name="Colorful List Accent 5" w:semiHidden="0" w:uiPriority="72" w:unhideWhenUsed="0"/>
-    <w:lsdException w:name="Colorful Grid Accent 5" w:semiHidden="0" w:uiPriority="73" w:unhideWhenUsed="0"/>
-    <w:lsdException w:name="Light Shading Accent 6" w:semiHidden="0" w:uiPriority="60" w:unhideWhenUsed="0"/>
-    <w:lsdException w:name="Light List Accent 6" w:semiHidden="0" w:uiPriority="61" w:unhideWhenUsed="0"/>
-    <w:lsdException w:name="Light Grid Accent 6" w:semiHidden="0" w:uiPriority="62" w:unhideWhenUsed="0"/>
-    <w:lsdException w:name="Medium Shading 1 Accent 6" w:semiHidden="0" w:uiPriority="63" w:unhideWhenUsed="0"/>
-    <w:lsdException w:name="Medium Shading 2 Accent 6" w:semiHidden="0" w:uiPriority="64" w:unhideWhenUsed="0"/>
-    <w:lsdException w:name="Medium List 1 Accent 6" w:semiHidden="0" w:uiPriority="65" w:unhideWhenUsed="0"/>
-    <w:lsdException w:name="Medium List 2 Accent 6" w:semiHidden="0" w:uiPriority="66" w:unhideWhenUsed="0"/>
-    <w:lsdException w:name="Medium Grid 1 Accent 6" w:semiHidden="0" w:uiPriority="67" w:unhideWhenUsed="0"/>
-    <w:lsdException w:name="Medium Grid 2 Accent 6" w:semiHidden="0" w:uiPriority="68" w:unhideWhenUsed="0"/>
-    <w:lsdException w:name="Medium Grid 3 Accent 6" w:semiHidden="0" w:uiPriority="69" w:unhideWhenUsed="0"/>
-    <w:lsdException w:name="Dark List Accent 6" w:semiHidden="0" w:uiPriority="70" w:unhideWhenUsed="0"/>
-    <w:lsdException w:name="Colorful Shading Accent 6" w:semiHidden="0" w:uiPriority="71" w:unhideWhenUsed="0"/>
-    <w:lsdException w:name="Colorful List Accent 6" w:semiHidden="0" w:uiPriority="72" w:unhideWhenUsed="0"/>
-    <w:lsdException w:name="Colorful Grid Accent 6" w:semiHidden="0" w:uiPriority="73" w:unhideWhenUsed="0"/>
-    <w:lsdException w:name="Subtle Emphasis" w:semiHidden="0" w:uiPriority="19" w:unhideWhenUsed="0" w:qFormat="1"/>
-    <w:lsdException w:name="Intense Emphasis" w:semiHidden="0" w:uiPriority="21" w:unhideWhenUsed="0" w:qFormat="1"/>
-    <w:lsdException w:name="Subtle Reference" w:semiHidden="0" w:uiPriority="31" w:unhideWhenUsed="0" w:qFormat="1"/>
-    <w:lsdException w:name="Intense Reference" w:semiHidden="0" w:uiPriority="32" w:unhideWhenUsed="0" w:qFormat="1"/>
-    <w:lsdException w:name="Book Title" w:semiHidden="0" w:uiPriority="33" w:unhideWhenUsed="0" w:qFormat="1"/>
-    <w:lsdException w:name="Bibliography" w:uiPriority="37"/>
-    <w:lsdException w:name="TOC Heading" w:uiPriority="39" w:qFormat="1"/>
+  <w:latentStyles w:defLockedState="0" w:defUIPriority="99" w:defSemiHidden="0" w:defUnhideWhenUsed="0" w:defQFormat="0" w:count="371">
+    <w:lsdException w:name="Normal" w:uiPriority="0" w:qFormat="1"/>
+    <w:lsdException w:name="heading 1" w:uiPriority="9" w:qFormat="1"/>
+    <w:lsdException w:name="heading 2" w:semiHidden="1" w:uiPriority="9" w:unhideWhenUsed="1" w:qFormat="1"/>
+    <w:lsdException w:name="heading 3" w:semiHidden="1" w:uiPriority="9" w:unhideWhenUsed="1" w:qFormat="1"/>
+    <w:lsdException w:name="heading 4" w:semiHidden="1" w:uiPriority="9" w:unhideWhenUsed="1" w:qFormat="1"/>
+    <w:lsdException w:name="heading 5" w:semiHidden="1" w:uiPriority="9" w:unhideWhenUsed="1" w:qFormat="1"/>
+    <w:lsdException w:name="heading 6" w:semiHidden="1" w:uiPriority="9" w:unhideWhenUsed="1" w:qFormat="1"/>
+    <w:lsdException w:name="heading 7" w:semiHidden="1" w:uiPriority="9" w:unhideWhenUsed="1" w:qFormat="1"/>
+    <w:lsdException w:name="heading 8" w:semiHidden="1" w:uiPriority="9" w:unhideWhenUsed="1" w:qFormat="1"/>
+    <w:lsdException w:name="heading 9" w:semiHidden="1" w:uiPriority="9" w:unhideWhenUsed="1" w:qFormat="1"/>
+    <w:lsdException w:name="index 1" w:semiHidden="1" w:unhideWhenUsed="1"/>
+    <w:lsdException w:name="index 2" w:semiHidden="1" w:unhideWhenUsed="1"/>
+    <w:lsdException w:name="index 3" w:semiHidden="1" w:unhideWhenUsed="1"/>
+    <w:lsdException w:name="index 4" w:semiHidden="1" w:unhideWhenUsed="1"/>
+    <w:lsdException w:name="index 5" w:semiHidden="1" w:unhideWhenUsed="1"/>
+    <w:lsdException w:name="index 6" w:semiHidden="1" w:unhideWhenUsed="1"/>
+    <w:lsdException w:name="index 7" w:semiHidden="1" w:unhideWhenUsed="1"/>
+    <w:lsdException w:name="index 8" w:semiHidden="1" w:unhideWhenUsed="1"/>
+    <w:lsdException w:name="index 9" w:semiHidden="1" w:unhideWhenUsed="1"/>
+    <w:lsdException w:name="toc 1" w:semiHidden="1" w:uiPriority="39" w:unhideWhenUsed="1"/>
+    <w:lsdException w:name="toc 2" w:semiHidden="1" w:uiPriority="39" w:unhideWhenUsed="1"/>
+    <w:lsdException w:name="toc 3" w:semiHidden="1" w:uiPriority="39" w:unhideWhenUsed="1"/>
+    <w:lsdException w:name="toc 4" w:semiHidden="1" w:uiPriority="39" w:unhideWhenUsed="1"/>
+    <w:lsdException w:name="toc 5" w:semiHidden="1" w:uiPriority="39" w:unhideWhenUsed="1"/>
+    <w:lsdException w:name="toc 6" w:semiHidden="1" w:uiPriority="39" w:unhideWhenUsed="1"/>
+    <w:lsdException w:name="toc 7" w:semiHidden="1" w:uiPriority="39" w:unhideWhenUsed="1"/>
+    <w:lsdException w:name="toc 8" w:semiHidden="1" w:uiPriority="39" w:unhideWhenUsed="1"/>
+    <w:lsdException w:name="toc 9" w:semiHidden="1" w:uiPriority="39" w:unhideWhenUsed="1"/>
+    <w:lsdException w:name="Normal Indent" w:semiHidden="1" w:unhideWhenUsed="1"/>
+    <w:lsdException w:name="footnote text" w:semiHidden="1" w:unhideWhenUsed="1"/>
+    <w:lsdException w:name="annotation text" w:semiHidden="1" w:unhideWhenUsed="1"/>
+    <w:lsdException w:name="header" w:semiHidden="1" w:unhideWhenUsed="1"/>
+    <w:lsdException w:name="footer" w:semiHidden="1" w:unhideWhenUsed="1"/>
+    <w:lsdException w:name="index heading" w:semiHidden="1" w:unhideWhenUsed="1"/>
+    <w:lsdException w:name="caption" w:semiHidden="1" w:uiPriority="35" w:unhideWhenUsed="1" w:qFormat="1"/>
+    <w:lsdException w:name="table of figures" w:semiHidden="1" w:unhideWhenUsed="1"/>
+    <w:lsdException w:name="envelope address" w:semiHidden="1" w:unhideWhenUsed="1"/>
+    <w:lsdException w:name="envelope return" w:semiHidden="1" w:unhideWhenUsed="1"/>
+    <w:lsdException w:name="footnote reference" w:semiHidden="1" w:unhideWhenUsed="1"/>
+    <w:lsdException w:name="annotation reference" w:semiHidden="1" w:unhideWhenUsed="1"/>
+    <w:lsdException w:name="line number" w:semiHidden="1" w:unhideWhenUsed="1"/>
+    <w:lsdException w:name="page number" w:semiHidden="1" w:unhideWhenUsed="1"/>
+    <w:lsdException w:name="endnote reference" w:semiHidden="1" w:unhideWhenUsed="1"/>
+    <w:lsdException w:name="endnote text" w:semiHidden="1" w:unhideWhenUsed="1"/>
+    <w:lsdException w:name="table of authorities" w:semiHidden="1" w:unhideWhenUsed="1"/>
+    <w:lsdException w:name="macro" w:semiHidden="1" w:unhideWhenUsed="1"/>
+    <w:lsdException w:name="toa heading" w:semiHidden="1" w:unhideWhenUsed="1"/>
+    <w:lsdException w:name="List" w:semiHidden="1" w:unhideWhenUsed="1"/>
+    <w:lsdException w:name="List Bullet" w:semiHidden="1" w:unhideWhenUsed="1"/>
+    <w:lsdException w:name="List Number" w:semiHidden="1" w:unhideWhenUsed="1"/>
+    <w:lsdException w:name="List 2" w:semiHidden="1" w:unhideWhenUsed="1"/>
+    <w:lsdException w:name="List 3" w:semiHidden="1" w:unhideWhenUsed="1"/>
+    <w:lsdException w:name="List 4" w:semiHidden="1" w:unhideWhenUsed="1"/>
+    <w:lsdException w:name="List 5" w:semiHidden="1" w:unhideWhenUsed="1"/>
+    <w:lsdException w:name="List Bullet 2" w:semiHidden="1" w:unhideWhenUsed="1"/>
+    <w:lsdException w:name="List Bullet 3" w:semiHidden="1" w:unhideWhenUsed="1"/>
+    <w:lsdException w:name="List Bullet 4" w:semiHidden="1" w:unhideWhenUsed="1"/>
+    <w:lsdException w:name="List Bullet 5" w:semiHidden="1" w:unhideWhenUsed="1"/>
+    <w:lsdException w:name="List Number 2" w:semiHidden="1" w:unhideWhenUsed="1"/>
+    <w:lsdException w:name="List Number 3" w:semiHidden="1" w:unhideWhenUsed="1"/>
+    <w:lsdException w:name="List Number 4" w:semiHidden="1" w:unhideWhenUsed="1"/>
+    <w:lsdException w:name="List Number 5" w:semiHidden="1" w:unhideWhenUsed="1"/>
+    <w:lsdException w:name="Title" w:uiPriority="10" w:qFormat="1"/>
+    <w:lsdException w:name="Closing" w:semiHidden="1" w:unhideWhenUsed="1"/>
+    <w:lsdException w:name="Signature" w:semiHidden="1" w:unhideWhenUsed="1"/>
+    <w:lsdException w:name="Default Paragraph Font" w:semiHidden="1" w:uiPriority="1" w:unhideWhenUsed="1"/>
+    <w:lsdException w:name="Body Text" w:semiHidden="1" w:unhideWhenUsed="1"/>
+    <w:lsdException w:name="Body Text Indent" w:semiHidden="1" w:unhideWhenUsed="1"/>
+    <w:lsdException w:name="List Continue" w:semiHidden="1" w:unhideWhenUsed="1"/>
+    <w:lsdException w:name="List Continue 2" w:semiHidden="1" w:unhideWhenUsed="1"/>
+    <w:lsdException w:name="List Continue 3" w:semiHidden="1" w:unhideWhenUsed="1"/>
+    <w:lsdException w:name="List Continue 4" w:semiHidden="1" w:unhideWhenUsed="1"/>
+    <w:lsdException w:name="List Continue 5" w:semiHidden="1" w:unhideWhenUsed="1"/>
+    <w:lsdException w:name="Message Header" w:semiHidden="1" w:unhideWhenUsed="1"/>
+    <w:lsdException w:name="Subtitle" w:uiPriority="11" w:qFormat="1"/>
+    <w:lsdException w:name="Salutation" w:semiHidden="1" w:unhideWhenUsed="1"/>
+    <w:lsdException w:name="Date" w:semiHidden="1" w:unhideWhenUsed="1"/>
+    <w:lsdException w:name="Body Text First Indent" w:semiHidden="1" w:unhideWhenUsed="1"/>
+    <w:lsdException w:name="Body Text First Indent 2" w:semiHidden="1" w:unhideWhenUsed="1"/>
+    <w:lsdException w:name="Note Heading" w:semiHidden="1" w:unhideWhenUsed="1"/>
+    <w:lsdException w:name="Body Text 2" w:semiHidden="1" w:unhideWhenUsed="1"/>
+    <w:lsdException w:name="Body Text 3" w:semiHidden="1" w:unhideWhenUsed="1"/>
+    <w:lsdException w:name="Body Text Indent 2" w:semiHidden="1" w:unhideWhenUsed="1"/>
+    <w:lsdException w:name="Body Text Indent 3" w:semiHidden="1" w:unhideWhenUsed="1"/>
+    <w:lsdException w:name="Block Text" w:semiHidden="1" w:unhideWhenUsed="1"/>
+    <w:lsdException w:name="Hyperlink" w:semiHidden="1" w:unhideWhenUsed="1"/>
+    <w:lsdException w:name="FollowedHyperlink" w:semiHidden="1" w:unhideWhenUsed="1"/>
+    <w:lsdException w:name="Strong" w:uiPriority="22" w:qFormat="1"/>
+    <w:lsdException w:name="Emphasis" w:uiPriority="20" w:qFormat="1"/>
+    <w:lsdException w:name="Document Map" w:semiHidden="1" w:unhideWhenUsed="1"/>
+    <w:lsdException w:name="Plain Text" w:semiHidden="1" w:unhideWhenUsed="1"/>
+    <w:lsdException w:name="E-mail Signature" w:semiHidden="1" w:unhideWhenUsed="1"/>
+    <w:lsdException w:name="HTML Top of Form" w:semiHidden="1" w:unhideWhenUsed="1"/>
+    <w:lsdException w:name="HTML Bottom of Form" w:semiHidden="1" w:unhideWhenUsed="1"/>
+    <w:lsdException w:name="Normal (Web)" w:semiHidden="1" w:unhideWhenUsed="1"/>
+    <w:lsdException w:name="HTML Acronym" w:semiHidden="1" w:unhideWhenUsed="1"/>
+    <w:lsdException w:name="HTML Address" w:semiHidden="1" w:unhideWhenUsed="1"/>
+    <w:lsdException w:name="HTML Cite" w:semiHidden="1" w:unhideWhenUsed="1"/>
+    <w:lsdException w:name="HTML Code" w:semiHidden="1" w:unhideWhenUsed="1"/>
+    <w:lsdException w:name="HTML Definition" w:semiHidden="1" w:unhideWhenUsed="1"/>
+    <w:lsdException w:name="HTML Keyboard" w:semiHidden="1" w:unhideWhenUsed="1"/>
+    <w:lsdException w:name="HTML Preformatted" w:semiHidden="1" w:unhideWhenUsed="1"/>
+    <w:lsdException w:name="HTML Sample" w:semiHidden="1" w:unhideWhenUsed="1"/>
+    <w:lsdException w:name="HTML Typewriter" w:semiHidden="1" w:unhideWhenUsed="1"/>
+    <w:lsdException w:name="HTML Variable" w:semiHidden="1" w:unhideWhenUsed="1"/>
+    <w:lsdException w:name="Normal Table" w:semiHidden="1" w:unhideWhenUsed="1"/>
+    <w:lsdException w:name="annotation subject" w:semiHidden="1" w:unhideWhenUsed="1"/>
+    <w:lsdException w:name="No List" w:semiHidden="1" w:unhideWhenUsed="1"/>
+    <w:lsdException w:name="Outline List 1" w:semiHidden="1" w:unhideWhenUsed="1"/>
+    <w:lsdException w:name="Outline List 2" w:semiHidden="1" w:unhideWhenUsed="1"/>
+    <w:lsdException w:name="Outline List 3" w:semiHidden="1" w:unhideWhenUsed="1"/>
+    <w:lsdException w:name="Table Simple 1" w:semiHidden="1" w:unhideWhenUsed="1"/>
+    <w:lsdException w:name="Table Simple 2" w:semiHidden="1" w:unhideWhenUsed="1"/>
+    <w:lsdException w:name="Table Simple 3" w:semiHidden="1" w:unhideWhenUsed="1"/>
+    <w:lsdException w:name="Table Classic 1" w:semiHidden="1" w:unhideWhenUsed="1"/>
+    <w:lsdException w:name="Table Classic 2" w:semiHidden="1" w:unhideWhenUsed="1"/>
+    <w:lsdException w:name="Table Classic 3" w:semiHidden="1" w:unhideWhenUsed="1"/>
+    <w:lsdException w:name="Table Classic 4" w:semiHidden="1" w:unhideWhenUsed="1"/>
+    <w:lsdException w:name="Table Colorful 1" w:semiHidden="1" w:unhideWhenUsed="1"/>
+    <w:lsdException w:name="Table Colorful 2" w:semiHidden="1" w:unhideWhenUsed="1"/>
+    <w:lsdException w:name="Table Colorful 3" w:semiHidden="1" w:unhideWhenUsed="1"/>
+    <w:lsdException w:name="Table Columns 1" w:semiHidden="1" w:unhideWhenUsed="1"/>
+    <w:lsdException w:name="Table Columns 2" w:semiHidden="1" w:unhideWhenUsed="1"/>
+    <w:lsdException w:name="Table Columns 3" w:semiHidden="1" w:unhideWhenUsed="1"/>
+    <w:lsdException w:name="Table Columns 4" w:semiHidden="1" w:unhideWhenUsed="1"/>
+    <w:lsdException w:name="Table Columns 5" w:semiHidden="1" w:unhideWhenUsed="1"/>
+    <w:lsdException w:name="Table Grid 1" w:semiHidden="1" w:unhideWhenUsed="1"/>
+    <w:lsdException w:name="Table Grid 2" w:semiHidden="1" w:unhideWhenUsed="1"/>
+    <w:lsdException w:name="Table Grid 3" w:semiHidden="1" w:unhideWhenUsed="1"/>
+    <w:lsdException w:name="Table Grid 4" w:semiHidden="1" w:unhideWhenUsed="1"/>
+    <w:lsdException w:name="Table Grid 5" w:semiHidden="1" w:unhideWhenUsed="1"/>
+    <w:lsdException w:name="Table Grid 6" w:semiHidden="1" w:unhideWhenUsed="1"/>
+    <w:lsdException w:name="Table Grid 7" w:semiHidden="1" w:unhideWhenUsed="1"/>
+    <w:lsdException w:name="Table Grid 8" w:semiHidden="1" w:unhideWhenUsed="1"/>
+    <w:lsdException w:name="Table List 1" w:semiHidden="1" w:unhideWhenUsed="1"/>
+    <w:lsdException w:name="Table List 2" w:semiHidden="1" w:unhideWhenUsed="1"/>
+    <w:lsdException w:name="Table List 3" w:semiHidden="1" w:unhideWhenUsed="1"/>
+    <w:lsdException w:name="Table List 4" w:semiHidden="1" w:unhideWhenUsed="1"/>
+    <w:lsdException w:name="Table List 5" w:semiHidden="1" w:unhideWhenUsed="1"/>
+    <w:lsdException w:name="Table List 6" w:semiHidden="1" w:unhideWhenUsed="1"/>
+    <w:lsdException w:name="Table List 7" w:semiHidden="1" w:unhideWhenUsed="1"/>
+    <w:lsdException w:name="Table List 8" w:semiHidden="1" w:unhideWhenUsed="1"/>
+    <w:lsdException w:name="Table 3D effects 1" w:semiHidden="1" w:unhideWhenUsed="1"/>
+    <w:lsdException w:name="Table 3D effects 2" w:semiHidden="1" w:unhideWhenUsed="1"/>
+    <w:lsdException w:name="Table 3D effects 3" w:semiHidden="1" w:unhideWhenUsed="1"/>
+    <w:lsdException w:name="Table Contemporary" w:semiHidden="1" w:unhideWhenUsed="1"/>
+    <w:lsdException w:name="Table Elegant" w:semiHidden="1" w:unhideWhenUsed="1"/>
+    <w:lsdException w:name="Table Professional" w:semiHidden="1" w:unhideWhenUsed="1"/>
+    <w:lsdException w:name="Table Subtle 1" w:semiHidden="1" w:unhideWhenUsed="1"/>
+    <w:lsdException w:name="Table Subtle 2" w:semiHidden="1" w:unhideWhenUsed="1"/>
+    <w:lsdException w:name="Table Web 1" w:semiHidden="1" w:unhideWhenUsed="1"/>
+    <w:lsdException w:name="Table Web 2" w:semiHidden="1" w:unhideWhenUsed="1"/>
+    <w:lsdException w:name="Table Web 3" w:semiHidden="1" w:unhideWhenUsed="1"/>
+    <w:lsdException w:name="Balloon Text" w:semiHidden="1" w:unhideWhenUsed="1"/>
+    <w:lsdException w:name="Table Grid" w:uiPriority="59"/>
+    <w:lsdException w:name="Table Theme" w:semiHidden="1" w:unhideWhenUsed="1"/>
+    <w:lsdException w:name="Placeholder Text" w:semiHidden="1"/>
+    <w:lsdException w:name="No Spacing" w:uiPriority="1" w:qFormat="1"/>
+    <w:lsdException w:name="Light Shading" w:uiPriority="60"/>
+    <w:lsdException w:name="Light List" w:uiPriority="61"/>
+    <w:lsdException w:name="Light Grid" w:uiPriority="62"/>
+    <w:lsdException w:name="Medium Shading 1" w:uiPriority="63"/>
+    <w:lsdException w:name="Medium Shading 2" w:uiPriority="64"/>
+    <w:lsdException w:name="Medium List 1" w:uiPriority="65"/>
+    <w:lsdException w:name="Medium List 2" w:uiPriority="66"/>
+    <w:lsdException w:name="Medium Grid 1" w:uiPriority="67"/>
+    <w:lsdException w:name="Medium Grid 2" w:uiPriority="68"/>
+    <w:lsdException w:name="Medium Grid 3" w:uiPriority="69"/>
+    <w:lsdException w:name="Dark List" w:uiPriority="70"/>
+    <w:lsdException w:name="Colorful Shading" w:uiPriority="71"/>
+    <w:lsdException w:name="Colorful List" w:uiPriority="72"/>
+    <w:lsdException w:name="Colorful Grid" w:uiPriority="73"/>
+    <w:lsdException w:name="Light Shading Accent 1" w:uiPriority="60"/>
+    <w:lsdException w:name="Light List Accent 1" w:uiPriority="61"/>
+    <w:lsdException w:name="Light Grid Accent 1" w:uiPriority="62"/>
+    <w:lsdException w:name="Medium Shading 1 Accent 1" w:uiPriority="63"/>
+    <w:lsdException w:name="Medium Shading 2 Accent 1" w:uiPriority="64"/>
+    <w:lsdException w:name="Medium List 1 Accent 1" w:uiPriority="65"/>
+    <w:lsdException w:name="Revision" w:semiHidden="1"/>
+    <w:lsdException w:name="List Paragraph" w:uiPriority="34" w:qFormat="1"/>
+    <w:lsdException w:name="Quote" w:uiPriority="29" w:qFormat="1"/>
+    <w:lsdException w:name="Intense Quote" w:uiPriority="30" w:qFormat="1"/>
+    <w:lsdException w:name="Medium List 2 Accent 1" w:uiPriority="66"/>
+    <w:lsdException w:name="Medium Grid 1 Accent 1" w:uiPriority="67"/>
+    <w:lsdException w:name="Medium Grid 2 Accent 1" w:uiPriority="68"/>
+    <w:lsdException w:name="Medium Grid 3 Accent 1" w:uiPriority="69"/>
+    <w:lsdException w:name="Dark List Accent 1" w:uiPriority="70"/>
+    <w:lsdException w:name="Colorful Shading Accent 1" w:uiPriority="71"/>
+    <w:lsdException w:name="Colorful List Accent 1" w:uiPriority="72"/>
+    <w:lsdException w:name="Colorful Grid Accent 1" w:uiPriority="73"/>
+    <w:lsdException w:name="Light Shading Accent 2" w:uiPriority="60"/>
+    <w:lsdException w:name="Light List Accent 2" w:uiPriority="61"/>
+    <w:lsdException w:name="Light Grid Accent 2" w:uiPriority="62"/>
+    <w:lsdException w:name="Medium Shading 1 Accent 2" w:uiPriority="63"/>
+    <w:lsdException w:name="Medium Shading 2 Accent 2" w:uiPriority="64"/>
+    <w:lsdException w:name="Medium List 1 Accent 2" w:uiPriority="65"/>
+    <w:lsdException w:name="Medium List 2 Accent 2" w:uiPriority="66"/>
+    <w:lsdException w:name="Medium Grid 1 Accent 2" w:uiPriority="67"/>
+    <w:lsdException w:name="Medium Grid 2 Accent 2" w:uiPriority="68"/>
+    <w:lsdException w:name="Medium Grid 3 Accent 2" w:uiPriority="69"/>
+    <w:lsdException w:name="Dark List Accent 2" w:uiPriority="70"/>
+    <w:lsdException w:name="Colorful Shading Accent 2" w:uiPriority="71"/>
+    <w:lsdException w:name="Colorful List Accent 2" w:uiPriority="72"/>
+    <w:lsdException w:name="Colorful Grid Accent 2" w:uiPriority="73"/>
+    <w:lsdException w:name="Light Shading Accent 3" w:uiPriority="60"/>
+    <w:lsdException w:name="Light List Accent 3" w:uiPriority="61"/>
+    <w:lsdException w:name="Light Grid Accent 3" w:uiPriority="62"/>
+    <w:lsdException w:name="Medium Shading 1 Accent 3" w:uiPriority="63"/>
+    <w:lsdException w:name="Medium Shading 2 Accent 3" w:uiPriority="64"/>
+    <w:lsdException w:name="Medium List 1 Accent 3" w:uiPriority="65"/>
+    <w:lsdException w:name="Medium List 2 Accent 3" w:uiPriority="66"/>
+    <w:lsdException w:name="Medium Grid 1 Accent 3" w:uiPriority="67"/>
+    <w:lsdException w:name="Medium Grid 2 Accent 3" w:uiPriority="68"/>
+    <w:lsdException w:name="Medium Grid 3 Accent 3" w:uiPriority="69"/>
+    <w:lsdException w:name="Dark List Accent 3" w:uiPriority="70"/>
+    <w:lsdException w:name="Colorful Shading Accent 3" w:uiPriority="71"/>
+    <w:lsdException w:name="Colorful List Accent 3" w:uiPriority="72"/>
+    <w:lsdException w:name="Colorful Grid Accent 3" w:uiPriority="73"/>
+    <w:lsdException w:name="Light Shading Accent 4" w:uiPriority="60"/>
+    <w:lsdException w:name="Light List Accent 4" w:uiPriority="61"/>
+    <w:lsdException w:name="Light Grid Accent 4" w:uiPriority="62"/>
+    <w:lsdException w:name="Medium Shading 1 Accent 4" w:uiPriority="63"/>
+    <w:lsdException w:name="Medium Shading 2 Accent 4" w:uiPriority="64"/>
+    <w:lsdException w:name="Medium List 1 Accent 4" w:uiPriority="65"/>
+    <w:lsdException w:name="Medium List 2 Accent 4" w:uiPriority="66"/>
+    <w:lsdException w:name="Medium Grid 1 Accent 4" w:uiPriority="67"/>
+    <w:lsdException w:name="Medium Grid 2 Accent 4" w:uiPriority="68"/>
+    <w:lsdException w:name="Medium Grid 3 Accent 4" w:uiPriority="69"/>
+    <w:lsdException w:name="Dark List Accent 4" w:uiPriority="70"/>
+    <w:lsdException w:name="Colorful Shading Accent 4" w:uiPriority="71"/>
+    <w:lsdException w:name="Colorful List Accent 4" w:uiPriority="72"/>
+    <w:lsdException w:name="Colorful Grid Accent 4" w:uiPriority="73"/>
+    <w:lsdException w:name="Light Shading Accent 5" w:uiPriority="60"/>
+    <w:lsdException w:name="Light List Accent 5" w:uiPriority="61"/>
+    <w:lsdException w:name="Light Grid Accent 5" w:uiPriority="62"/>
+    <w:lsdException w:name="Medium Shading 1 Accent 5" w:uiPriority="63"/>
+    <w:lsdException w:name="Medium Shading 2 Accent 5" w:uiPriority="64"/>
+    <w:lsdException w:name="Medium List 1 Accent 5" w:uiPriority="65"/>
+    <w:lsdException w:name="Medium List 2 Accent 5" w:uiPriority="66"/>
+    <w:lsdException w:name="Medium Grid 1 Accent 5" w:uiPriority="67"/>
+    <w:lsdException w:name="Medium Grid 2 Accent 5" w:uiPriority="68"/>
+    <w:lsdException w:name="Medium Grid 3 Accent 5" w:uiPriority="69"/>
+    <w:lsdException w:name="Dark List Accent 5" w:uiPriority="70"/>
+    <w:lsdException w:name="Colorful Shading Accent 5" w:uiPriority="71"/>
+    <w:lsdException w:name="Colorful List Accent 5" w:uiPriority="72"/>
+    <w:lsdException w:name="Colorful Grid Accent 5" w:uiPriority="73"/>
+    <w:lsdException w:name="Light Shading Accent 6" w:uiPriority="60"/>
+    <w:lsdException w:name="Light List Accent 6" w:uiPriority="61"/>
+    <w:lsdException w:name="Light Grid Accent 6" w:uiPriority="62"/>
+    <w:lsdException w:name="Medium Shading 1 Accent 6" w:uiPriority="63"/>
+    <w:lsdException w:name="Medium Shading 2 Accent 6" w:uiPriority="64"/>
+    <w:lsdException w:name="Medium List 1 Accent 6" w:uiPriority="65"/>
+    <w:lsdException w:name="Medium List 2 Accent 6" w:uiPriority="66"/>
+    <w:lsdException w:name="Medium Grid 1 Accent 6" w:uiPriority="67"/>
+    <w:lsdException w:name="Medium Grid 2 Accent 6" w:uiPriority="68"/>
+    <w:lsdException w:name="Medium Grid 3 Accent 6" w:uiPriority="69"/>
+    <w:lsdException w:name="Dark List Accent 6" w:uiPriority="70"/>
+    <w:lsdException w:name="Colorful Shading Accent 6" w:uiPriority="71"/>
+    <w:lsdException w:name="Colorful List Accent 6" w:uiPriority="72"/>
+    <w:lsdException w:name="Colorful Grid Accent 6" w:uiPriority="73"/>
+    <w:lsdException w:name="Subtle Emphasis" w:uiPriority="19" w:qFormat="1"/>
+    <w:lsdException w:name="Intense Emphasis" w:uiPriority="21" w:qFormat="1"/>
+    <w:lsdException w:name="Subtle Reference" w:uiPriority="31" w:qFormat="1"/>
+    <w:lsdException w:name="Intense Reference" w:uiPriority="32" w:qFormat="1"/>
+    <w:lsdException w:name="Book Title" w:uiPriority="33" w:qFormat="1"/>
+    <w:lsdException w:name="Bibliography" w:semiHidden="1" w:uiPriority="37" w:unhideWhenUsed="1"/>
+    <w:lsdException w:name="TOC Heading" w:semiHidden="1" w:uiPriority="39" w:unhideWhenUsed="1" w:qFormat="1"/>
+    <w:lsdException w:name="Plain Table 1" w:uiPriority="41"/>
+    <w:lsdException w:name="Plain Table 2" w:uiPriority="42"/>
+    <w:lsdException w:name="Plain Table 3" w:uiPriority="43"/>
+    <w:lsdException w:name="Plain Table 4" w:uiPriority="44"/>
+    <w:lsdException w:name="Plain Table 5" w:uiPriority="45"/>
+    <w:lsdException w:name="Grid Table Light" w:uiPriority="40"/>
+    <w:lsdException w:name="Grid Table 1 Light" w:uiPriority="46"/>
+    <w:lsdException w:name="Grid Table 2" w:uiPriority="47"/>
+    <w:lsdException w:name="Grid Table 3" w:uiPriority="48"/>
+    <w:lsdException w:name="Grid Table 4" w:uiPriority="49"/>
+    <w:lsdException w:name="Grid Table 5 Dark" w:uiPriority="50"/>
+    <w:lsdException w:name="Grid Table 6 Colorful" w:uiPriority="51"/>
+    <w:lsdException w:name="Grid Table 7 Colorful" w:uiPriority="52"/>
+    <w:lsdException w:name="Grid Table 1 Light Accent 1" w:uiPriority="46"/>
+    <w:lsdException w:name="Grid Table 2 Accent 1" w:uiPriority="47"/>
+    <w:lsdException w:name="Grid Table 3 Accent 1" w:uiPriority="48"/>
+    <w:lsdException w:name="Grid Table 4 Accent 1" w:uiPriority="49"/>
+    <w:lsdException w:name="Grid Table 5 Dark Accent 1" w:uiPriority="50"/>
+    <w:lsdException w:name="Grid Table 6 Colorful Accent 1" w:uiPriority="51"/>
+    <w:lsdException w:name="Grid Table 7 Colorful Accent 1" w:uiPriority="52"/>
+    <w:lsdException w:name="Grid Table 1 Light Accent 2" w:uiPriority="46"/>
+    <w:lsdException w:name="Grid Table 2 Accent 2" w:uiPriority="47"/>
+    <w:lsdException w:name="Grid Table 3 Accent 2" w:uiPriority="48"/>
+    <w:lsdException w:name="Grid Table 4 Accent 2" w:uiPriority="49"/>
+    <w:lsdException w:name="Grid Table 5 Dark Accent 2" w:uiPriority="50"/>
+    <w:lsdException w:name="Grid Table 6 Colorful Accent 2" w:uiPriority="51"/>
+    <w:lsdException w:name="Grid Table 7 Colorful Accent 2" w:uiPriority="52"/>
+    <w:lsdException w:name="Grid Table 1 Light Accent 3" w:uiPriority="46"/>
+    <w:lsdException w:name="Grid Table 2 Accent 3" w:uiPriority="47"/>
+    <w:lsdException w:name="Grid Table 3 Accent 3" w:uiPriority="48"/>
+    <w:lsdException w:name="Grid Table 4 Accent 3" w:uiPriority="49"/>
+    <w:lsdException w:name="Grid Table 5 Dark Accent 3" w:uiPriority="50"/>
+    <w:lsdException w:name="Grid Table 6 Colorful Accent 3" w:uiPriority="51"/>
+    <w:lsdException w:name="Grid Table 7 Colorful Accent 3" w:uiPriority="52"/>
+    <w:lsdException w:name="Grid Table 1 Light Accent 4" w:uiPriority="46"/>
+    <w:lsdException w:name="Grid Table 2 Accent 4" w:uiPriority="47"/>
+    <w:lsdException w:name="Grid Table 3 Accent 4" w:uiPriority="48"/>
+    <w:lsdException w:name="Grid Table 4 Accent 4" w:uiPriority="49"/>
+    <w:lsdException w:name="Grid Table 5 Dark Accent 4" w:uiPriority="50"/>
+    <w:lsdException w:name="Grid Table 6 Colorful Accent 4" w:uiPriority="51"/>
+    <w:lsdException w:name="Grid Table 7 Colorful Accent 4" w:uiPriority="52"/>
+    <w:lsdException w:name="Grid Table 1 Light Accent 5" w:uiPriority="46"/>
+    <w:lsdException w:name="Grid Table 2 Accent 5" w:uiPriority="47"/>
+    <w:lsdException w:name="Grid Table 3 Accent 5" w:uiPriority="48"/>
+    <w:lsdException w:name="Grid Table 4 Accent 5" w:uiPriority="49"/>
+    <w:lsdException w:name="Grid Table 5 Dark Accent 5" w:uiPriority="50"/>
+    <w:lsdException w:name="Grid Table 6 Colorful Accent 5" w:uiPriority="51"/>
+    <w:lsdException w:name="Grid Table 7 Colorful Accent 5" w:uiPriority="52"/>
+    <w:lsdException w:name="Grid Table 1 Light Accent 6" w:uiPriority="46"/>
+    <w:lsdException w:name="Grid Table 2 Accent 6" w:uiPriority="47"/>
+    <w:lsdException w:name="Grid Table 3 Accent 6" w:uiPriority="48"/>
+    <w:lsdException w:name="Grid Table 4 Accent 6" w:uiPriority="49"/>
+    <w:lsdException w:name="Grid Table 5 Dark Accent 6" w:uiPriority="50"/>
+    <w:lsdException w:name="Grid Table 6 Colorful Accent 6" w:uiPriority="51"/>
+    <w:lsdException w:name="Grid Table 7 Colorful Accent 6" w:uiPriority="52"/>
+    <w:lsdException w:name="List Table 1 Light" w:uiPriority="46"/>
+    <w:lsdException w:name="List Table 2" w:uiPriority="47"/>
+    <w:lsdException w:name="List Table 3" w:uiPriority="48"/>
+    <w:lsdException w:name="List Table 4" w:uiPriority="49"/>
+    <w:lsdException w:name="List Table 5 Dark" w:uiPriority="50"/>
+    <w:lsdException w:name="List Table 6 Colorful" w:uiPriority="51"/>
+    <w:lsdException w:name="List Table 7 Colorful" w:uiPriority="52"/>
+    <w:lsdException w:name="List Table 1 Light Accent 1" w:uiPriority="46"/>
+    <w:lsdException w:name="List Table 2 Accent 1" w:uiPriority="47"/>
+    <w:lsdException w:name="List Table 3 Accent 1" w:uiPriority="48"/>
+    <w:lsdException w:name="List Table 4 Accent 1" w:uiPriority="49"/>
+    <w:lsdException w:name="List Table 5 Dark Accent 1" w:uiPriority="50"/>
+    <w:lsdException w:name="List Table 6 Colorful Accent 1" w:uiPriority="51"/>
+    <w:lsdException w:name="List Table 7 Colorful Accent 1" w:uiPriority="52"/>
+    <w:lsdException w:name="List Table 1 Light Accent 2" w:uiPriority="46"/>
+    <w:lsdException w:name="List Table 2 Accent 2" w:uiPriority="47"/>
+    <w:lsdException w:name="List Table 3 Accent 2" w:uiPriority="48"/>
+    <w:lsdException w:name="List Table 4 Accent 2" w:uiPriority="49"/>
+    <w:lsdException w:name="List Table 5 Dark Accent 2" w:uiPriority="50"/>
+    <w:lsdException w:name="List Table 6 Colorful Accent 2" w:uiPriority="51"/>
+    <w:lsdException w:name="List Table 7 Colorful Accent 2" w:uiPriority="52"/>
+    <w:lsdException w:name="List Table 1 Light Accent 3" w:uiPriority="46"/>
+    <w:lsdException w:name="List Table 2 Accent 3" w:uiPriority="47"/>
+    <w:lsdException w:name="List Table 3 Accent 3" w:uiPriority="48"/>
+    <w:lsdException w:name="List Table 4 Accent 3" w:uiPriority="49"/>
+    <w:lsdException w:name="List Table 5 Dark Accent 3" w:uiPriority="50"/>
+    <w:lsdException w:name="List Table 6 Colorful Accent 3" w:uiPriority="51"/>
+    <w:lsdException w:name="List Table 7 Colorful Accent 3" w:uiPriority="52"/>
+    <w:lsdException w:name="List Table 1 Light Accent 4" w:uiPriority="46"/>
+    <w:lsdException w:name="List Table 2 Accent 4" w:uiPriority="47"/>
+    <w:lsdException w:name="List Table 3 Accent 4" w:uiPriority="48"/>
+    <w:lsdException w:name="List Table 4 Accent 4" w:uiPriority="49"/>
+    <w:lsdException w:name="List Table 5 Dark Accent 4" w:uiPriority="50"/>
+    <w:lsdException w:name="List Table 6 Colorful Accent 4" w:uiPriority="51"/>
+    <w:lsdException w:name="List Table 7 Colorful Accent 4" w:uiPriority="52"/>
+    <w:lsdException w:name="List Table 1 Light Accent 5" w:uiPriority="46"/>
+    <w:lsdException w:name="List Table 2 Accent 5" w:uiPriority="47"/>
+    <w:lsdException w:name="List Table 3 Accent 5" w:uiPriority="48"/>
+    <w:lsdException w:name="List Table 4 Accent 5" w:uiPriority="49"/>
+    <w:lsdException w:name="List Table 5 Dark Accent 5" w:uiPriority="50"/>
+    <w:lsdException w:name="List Table 6 Colorful Accent 5" w:uiPriority="51"/>
+    <w:lsdException w:name="List Table 7 Colorful Accent 5" w:uiPriority="52"/>
+    <w:lsdException w:name="List Table 1 Light Accent 6" w:uiPriority="46"/>
+    <w:lsdException w:name="List Table 2 Accent 6" w:uiPriority="47"/>
+    <w:lsdException w:name="List Table 3 Accent 6" w:uiPriority="48"/>
+    <w:lsdException w:name="List Table 4 Accent 6" w:uiPriority="49"/>
+    <w:lsdException w:name="List Table 5 Dark Accent 6" w:uiPriority="50"/>
+    <w:lsdException w:name="List Table 6 Colorful Accent 6" w:uiPriority="51"/>
+    <w:lsdException w:name="List Table 7 Colorful Accent 6" w:uiPriority="52"/>
   </w:latentStyles>
   <w:style w:type="paragraph" w:default="1" w:styleId="a">
     <w:name w:val="Normal"/>
@@ -2176,7 +2793,6 @@
     <w:uiPriority w:val="99"/>
     <w:semiHidden/>
     <w:unhideWhenUsed/>
-    <w:qFormat/>
     <w:tblPr>
       <w:tblInd w:w="0" w:type="dxa"/>
       <w:tblCellMar>
@@ -2227,7 +2843,1963 @@
       <w:contextualSpacing/>
     </w:pPr>
   </w:style>
+  <w:style w:type="table" w:styleId="a6">
+    <w:name w:val="Table Grid"/>
+    <w:basedOn w:val="a1"/>
+    <w:uiPriority w:val="59"/>
+    <w:rsid w:val="00EB3E9A"/>
+    <w:pPr>
+      <w:spacing w:after="0" w:line="240" w:lineRule="auto"/>
+    </w:pPr>
+    <w:tblPr>
+      <w:tblBorders>
+        <w:top w:val="single" w:sz="4" w:space="0" w:color="auto"/>
+        <w:left w:val="single" w:sz="4" w:space="0" w:color="auto"/>
+        <w:bottom w:val="single" w:sz="4" w:space="0" w:color="auto"/>
+        <w:right w:val="single" w:sz="4" w:space="0" w:color="auto"/>
+        <w:insideH w:val="single" w:sz="4" w:space="0" w:color="auto"/>
+        <w:insideV w:val="single" w:sz="4" w:space="0" w:color="auto"/>
+      </w:tblBorders>
+    </w:tblPr>
+  </w:style>
 </w:styles>
+</file>
+
+<file path=word/charts/chart1.xml><?xml version="1.0" encoding="utf-8"?>
+<c:chartSpace xmlns:c="http://schemas.openxmlformats.org/drawingml/2006/chart" xmlns:a="http://schemas.openxmlformats.org/drawingml/2006/main" xmlns:r="http://schemas.openxmlformats.org/officeDocument/2006/relationships">
+  <c:date1904 val="0"/>
+  <c:lang val="ru-RU"/>
+  <c:roundedCorners val="0"/>
+  <mc:AlternateContent xmlns:mc="http://schemas.openxmlformats.org/markup-compatibility/2006">
+    <mc:Choice xmlns:c14="http://schemas.microsoft.com/office/drawing/2007/8/2/chart" Requires="c14">
+      <c14:style val="102"/>
+    </mc:Choice>
+    <mc:Fallback>
+      <c:style val="2"/>
+    </mc:Fallback>
+  </mc:AlternateContent>
+  <c:chart>
+    <c:title>
+      <c:tx>
+        <c:rich>
+          <a:bodyPr rot="0" spcFirstLastPara="1" vertOverflow="ellipsis" vert="horz" wrap="square" anchor="ctr" anchorCtr="1"/>
+          <a:lstStyle/>
+          <a:p>
+            <a:pPr>
+              <a:defRPr sz="1400" b="0" i="0" u="none" strike="noStrike" kern="1200" spc="0" baseline="0">
+                <a:solidFill>
+                  <a:schemeClr val="tx1">
+                    <a:lumMod val="65000"/>
+                    <a:lumOff val="35000"/>
+                  </a:schemeClr>
+                </a:solidFill>
+                <a:latin typeface="+mn-lt"/>
+                <a:ea typeface="+mn-ea"/>
+                <a:cs typeface="+mn-cs"/>
+              </a:defRPr>
+            </a:pPr>
+            <a:r>
+              <a:rPr lang="ru-RU"/>
+              <a:t>Время (мс)</a:t>
+            </a:r>
+          </a:p>
+        </c:rich>
+      </c:tx>
+      <c:layout/>
+      <c:overlay val="0"/>
+      <c:spPr>
+        <a:noFill/>
+        <a:ln>
+          <a:noFill/>
+        </a:ln>
+        <a:effectLst/>
+      </c:spPr>
+      <c:txPr>
+        <a:bodyPr rot="0" spcFirstLastPara="1" vertOverflow="ellipsis" vert="horz" wrap="square" anchor="ctr" anchorCtr="1"/>
+        <a:lstStyle/>
+        <a:p>
+          <a:pPr>
+            <a:defRPr sz="1400" b="0" i="0" u="none" strike="noStrike" kern="1200" spc="0" baseline="0">
+              <a:solidFill>
+                <a:schemeClr val="tx1">
+                  <a:lumMod val="65000"/>
+                  <a:lumOff val="35000"/>
+                </a:schemeClr>
+              </a:solidFill>
+              <a:latin typeface="+mn-lt"/>
+              <a:ea typeface="+mn-ea"/>
+              <a:cs typeface="+mn-cs"/>
+            </a:defRPr>
+          </a:pPr>
+          <a:endParaRPr lang="ru-RU"/>
+        </a:p>
+      </c:txPr>
+    </c:title>
+    <c:autoTitleDeleted val="0"/>
+    <c:plotArea>
+      <c:layout/>
+      <c:lineChart>
+        <c:grouping val="standard"/>
+        <c:varyColors val="0"/>
+        <c:ser>
+          <c:idx val="0"/>
+          <c:order val="0"/>
+          <c:tx>
+            <c:strRef>
+              <c:f>Лист1!$B$1</c:f>
+              <c:strCache>
+                <c:ptCount val="1"/>
+                <c:pt idx="0">
+                  <c:v>Добавление</c:v>
+                </c:pt>
+              </c:strCache>
+            </c:strRef>
+          </c:tx>
+          <c:spPr>
+            <a:ln w="28575" cap="rnd">
+              <a:solidFill>
+                <a:schemeClr val="accent1"/>
+              </a:solidFill>
+              <a:round/>
+            </a:ln>
+            <a:effectLst/>
+          </c:spPr>
+          <c:marker>
+            <c:symbol val="none"/>
+          </c:marker>
+          <c:cat>
+            <c:numRef>
+              <c:f>Лист1!$A$2:$A$5</c:f>
+              <c:numCache>
+                <c:formatCode>General</c:formatCode>
+                <c:ptCount val="4"/>
+                <c:pt idx="0">
+                  <c:v>100</c:v>
+                </c:pt>
+                <c:pt idx="1">
+                  <c:v>1000</c:v>
+                </c:pt>
+                <c:pt idx="2" formatCode="#,##0">
+                  <c:v>10000</c:v>
+                </c:pt>
+                <c:pt idx="3" formatCode="#,##0">
+                  <c:v>100000</c:v>
+                </c:pt>
+              </c:numCache>
+            </c:numRef>
+          </c:cat>
+          <c:val>
+            <c:numRef>
+              <c:f>Лист1!$B$2:$B$5</c:f>
+              <c:numCache>
+                <c:formatCode>General</c:formatCode>
+                <c:ptCount val="4"/>
+                <c:pt idx="0">
+                  <c:v>8</c:v>
+                </c:pt>
+                <c:pt idx="1">
+                  <c:v>32</c:v>
+                </c:pt>
+                <c:pt idx="2">
+                  <c:v>109</c:v>
+                </c:pt>
+                <c:pt idx="3">
+                  <c:v>416</c:v>
+                </c:pt>
+              </c:numCache>
+            </c:numRef>
+          </c:val>
+          <c:smooth val="0"/>
+        </c:ser>
+        <c:ser>
+          <c:idx val="1"/>
+          <c:order val="1"/>
+          <c:tx>
+            <c:strRef>
+              <c:f>Лист1!$C$1</c:f>
+              <c:strCache>
+                <c:ptCount val="1"/>
+                <c:pt idx="0">
+                  <c:v>Удаление</c:v>
+                </c:pt>
+              </c:strCache>
+            </c:strRef>
+          </c:tx>
+          <c:spPr>
+            <a:ln w="28575" cap="rnd">
+              <a:solidFill>
+                <a:schemeClr val="accent2"/>
+              </a:solidFill>
+              <a:round/>
+            </a:ln>
+            <a:effectLst/>
+          </c:spPr>
+          <c:marker>
+            <c:symbol val="none"/>
+          </c:marker>
+          <c:cat>
+            <c:numRef>
+              <c:f>Лист1!$A$2:$A$5</c:f>
+              <c:numCache>
+                <c:formatCode>General</c:formatCode>
+                <c:ptCount val="4"/>
+                <c:pt idx="0">
+                  <c:v>100</c:v>
+                </c:pt>
+                <c:pt idx="1">
+                  <c:v>1000</c:v>
+                </c:pt>
+                <c:pt idx="2" formatCode="#,##0">
+                  <c:v>10000</c:v>
+                </c:pt>
+                <c:pt idx="3" formatCode="#,##0">
+                  <c:v>100000</c:v>
+                </c:pt>
+              </c:numCache>
+            </c:numRef>
+          </c:cat>
+          <c:val>
+            <c:numRef>
+              <c:f>Лист1!$C$2:$C$5</c:f>
+              <c:numCache>
+                <c:formatCode>General</c:formatCode>
+                <c:ptCount val="4"/>
+                <c:pt idx="0">
+                  <c:v>0</c:v>
+                </c:pt>
+                <c:pt idx="1">
+                  <c:v>2</c:v>
+                </c:pt>
+                <c:pt idx="2">
+                  <c:v>11</c:v>
+                </c:pt>
+                <c:pt idx="3">
+                  <c:v>65</c:v>
+                </c:pt>
+              </c:numCache>
+            </c:numRef>
+          </c:val>
+          <c:smooth val="0"/>
+        </c:ser>
+        <c:dLbls>
+          <c:showLegendKey val="0"/>
+          <c:showVal val="0"/>
+          <c:showCatName val="0"/>
+          <c:showSerName val="0"/>
+          <c:showPercent val="0"/>
+          <c:showBubbleSize val="0"/>
+        </c:dLbls>
+        <c:smooth val="0"/>
+        <c:axId val="287884928"/>
+        <c:axId val="287883752"/>
+      </c:lineChart>
+      <c:catAx>
+        <c:axId val="287884928"/>
+        <c:scaling>
+          <c:orientation val="minMax"/>
+        </c:scaling>
+        <c:delete val="0"/>
+        <c:axPos val="b"/>
+        <c:numFmt formatCode="General" sourceLinked="1"/>
+        <c:majorTickMark val="none"/>
+        <c:minorTickMark val="none"/>
+        <c:tickLblPos val="nextTo"/>
+        <c:spPr>
+          <a:noFill/>
+          <a:ln w="9525" cap="flat" cmpd="sng" algn="ctr">
+            <a:solidFill>
+              <a:schemeClr val="tx1">
+                <a:lumMod val="15000"/>
+                <a:lumOff val="85000"/>
+              </a:schemeClr>
+            </a:solidFill>
+            <a:round/>
+          </a:ln>
+          <a:effectLst/>
+        </c:spPr>
+        <c:txPr>
+          <a:bodyPr rot="-60000000" spcFirstLastPara="1" vertOverflow="ellipsis" vert="horz" wrap="square" anchor="ctr" anchorCtr="1"/>
+          <a:lstStyle/>
+          <a:p>
+            <a:pPr>
+              <a:defRPr sz="900" b="0" i="0" u="none" strike="noStrike" kern="1200" baseline="0">
+                <a:solidFill>
+                  <a:schemeClr val="tx1">
+                    <a:lumMod val="65000"/>
+                    <a:lumOff val="35000"/>
+                  </a:schemeClr>
+                </a:solidFill>
+                <a:latin typeface="+mn-lt"/>
+                <a:ea typeface="+mn-ea"/>
+                <a:cs typeface="+mn-cs"/>
+              </a:defRPr>
+            </a:pPr>
+            <a:endParaRPr lang="ru-RU"/>
+          </a:p>
+        </c:txPr>
+        <c:crossAx val="287883752"/>
+        <c:crosses val="autoZero"/>
+        <c:auto val="1"/>
+        <c:lblAlgn val="ctr"/>
+        <c:lblOffset val="100"/>
+        <c:noMultiLvlLbl val="0"/>
+      </c:catAx>
+      <c:valAx>
+        <c:axId val="287883752"/>
+        <c:scaling>
+          <c:orientation val="minMax"/>
+        </c:scaling>
+        <c:delete val="0"/>
+        <c:axPos val="l"/>
+        <c:majorGridlines>
+          <c:spPr>
+            <a:ln w="9525" cap="flat" cmpd="sng" algn="ctr">
+              <a:solidFill>
+                <a:schemeClr val="tx1">
+                  <a:lumMod val="15000"/>
+                  <a:lumOff val="85000"/>
+                </a:schemeClr>
+              </a:solidFill>
+              <a:round/>
+            </a:ln>
+            <a:effectLst/>
+          </c:spPr>
+        </c:majorGridlines>
+        <c:numFmt formatCode="General" sourceLinked="1"/>
+        <c:majorTickMark val="none"/>
+        <c:minorTickMark val="none"/>
+        <c:tickLblPos val="nextTo"/>
+        <c:spPr>
+          <a:noFill/>
+          <a:ln>
+            <a:noFill/>
+          </a:ln>
+          <a:effectLst/>
+        </c:spPr>
+        <c:txPr>
+          <a:bodyPr rot="-60000000" spcFirstLastPara="1" vertOverflow="ellipsis" vert="horz" wrap="square" anchor="ctr" anchorCtr="1"/>
+          <a:lstStyle/>
+          <a:p>
+            <a:pPr>
+              <a:defRPr sz="900" b="0" i="0" u="none" strike="noStrike" kern="1200" baseline="0">
+                <a:solidFill>
+                  <a:schemeClr val="tx1">
+                    <a:lumMod val="65000"/>
+                    <a:lumOff val="35000"/>
+                  </a:schemeClr>
+                </a:solidFill>
+                <a:latin typeface="+mn-lt"/>
+                <a:ea typeface="+mn-ea"/>
+                <a:cs typeface="+mn-cs"/>
+              </a:defRPr>
+            </a:pPr>
+            <a:endParaRPr lang="ru-RU"/>
+          </a:p>
+        </c:txPr>
+        <c:crossAx val="287884928"/>
+        <c:crosses val="autoZero"/>
+        <c:crossBetween val="between"/>
+      </c:valAx>
+      <c:spPr>
+        <a:noFill/>
+        <a:ln>
+          <a:noFill/>
+        </a:ln>
+        <a:effectLst/>
+      </c:spPr>
+    </c:plotArea>
+    <c:legend>
+      <c:legendPos val="b"/>
+      <c:layout/>
+      <c:overlay val="0"/>
+      <c:spPr>
+        <a:noFill/>
+        <a:ln>
+          <a:noFill/>
+        </a:ln>
+        <a:effectLst/>
+      </c:spPr>
+      <c:txPr>
+        <a:bodyPr rot="0" spcFirstLastPara="1" vertOverflow="ellipsis" vert="horz" wrap="square" anchor="ctr" anchorCtr="1"/>
+        <a:lstStyle/>
+        <a:p>
+          <a:pPr>
+            <a:defRPr sz="900" b="0" i="0" u="none" strike="noStrike" kern="1200" baseline="0">
+              <a:solidFill>
+                <a:schemeClr val="tx1">
+                  <a:lumMod val="65000"/>
+                  <a:lumOff val="35000"/>
+                </a:schemeClr>
+              </a:solidFill>
+              <a:latin typeface="+mn-lt"/>
+              <a:ea typeface="+mn-ea"/>
+              <a:cs typeface="+mn-cs"/>
+            </a:defRPr>
+          </a:pPr>
+          <a:endParaRPr lang="ru-RU"/>
+        </a:p>
+      </c:txPr>
+    </c:legend>
+    <c:plotVisOnly val="1"/>
+    <c:dispBlanksAs val="gap"/>
+    <c:showDLblsOverMax val="0"/>
+  </c:chart>
+  <c:spPr>
+    <a:solidFill>
+      <a:schemeClr val="bg1"/>
+    </a:solidFill>
+    <a:ln w="9525" cap="flat" cmpd="sng" algn="ctr">
+      <a:solidFill>
+        <a:schemeClr val="tx1">
+          <a:lumMod val="15000"/>
+          <a:lumOff val="85000"/>
+        </a:schemeClr>
+      </a:solidFill>
+      <a:round/>
+    </a:ln>
+    <a:effectLst/>
+  </c:spPr>
+  <c:txPr>
+    <a:bodyPr/>
+    <a:lstStyle/>
+    <a:p>
+      <a:pPr>
+        <a:defRPr/>
+      </a:pPr>
+      <a:endParaRPr lang="ru-RU"/>
+    </a:p>
+  </c:txPr>
+  <c:externalData r:id="rId3">
+    <c:autoUpdate val="0"/>
+  </c:externalData>
+</c:chartSpace>
+</file>
+
+<file path=word/charts/chart2.xml><?xml version="1.0" encoding="utf-8"?>
+<c:chartSpace xmlns:c="http://schemas.openxmlformats.org/drawingml/2006/chart" xmlns:a="http://schemas.openxmlformats.org/drawingml/2006/main" xmlns:r="http://schemas.openxmlformats.org/officeDocument/2006/relationships">
+  <c:date1904 val="0"/>
+  <c:lang val="ru-RU"/>
+  <c:roundedCorners val="0"/>
+  <mc:AlternateContent xmlns:mc="http://schemas.openxmlformats.org/markup-compatibility/2006">
+    <mc:Choice xmlns:c14="http://schemas.microsoft.com/office/drawing/2007/8/2/chart" Requires="c14">
+      <c14:style val="102"/>
+    </mc:Choice>
+    <mc:Fallback>
+      <c:style val="2"/>
+    </mc:Fallback>
+  </mc:AlternateContent>
+  <c:chart>
+    <c:title>
+      <c:tx>
+        <c:rich>
+          <a:bodyPr rot="0" spcFirstLastPara="1" vertOverflow="ellipsis" vert="horz" wrap="square" anchor="ctr" anchorCtr="1"/>
+          <a:lstStyle/>
+          <a:p>
+            <a:pPr>
+              <a:defRPr sz="1400" b="0" i="0" u="none" strike="noStrike" kern="1200" spc="0" baseline="0">
+                <a:solidFill>
+                  <a:schemeClr val="tx1">
+                    <a:lumMod val="65000"/>
+                    <a:lumOff val="35000"/>
+                  </a:schemeClr>
+                </a:solidFill>
+                <a:latin typeface="+mn-lt"/>
+                <a:ea typeface="+mn-ea"/>
+                <a:cs typeface="+mn-cs"/>
+              </a:defRPr>
+            </a:pPr>
+            <a:r>
+              <a:rPr lang="ru-RU"/>
+              <a:t>Среднее время для</a:t>
+            </a:r>
+            <a:r>
+              <a:rPr lang="ru-RU" baseline="0"/>
+              <a:t> одного элемента (мс)</a:t>
+            </a:r>
+            <a:endParaRPr lang="ru-RU"/>
+          </a:p>
+        </c:rich>
+      </c:tx>
+      <c:layout/>
+      <c:overlay val="0"/>
+      <c:spPr>
+        <a:noFill/>
+        <a:ln>
+          <a:noFill/>
+        </a:ln>
+        <a:effectLst/>
+      </c:spPr>
+      <c:txPr>
+        <a:bodyPr rot="0" spcFirstLastPara="1" vertOverflow="ellipsis" vert="horz" wrap="square" anchor="ctr" anchorCtr="1"/>
+        <a:lstStyle/>
+        <a:p>
+          <a:pPr>
+            <a:defRPr sz="1400" b="0" i="0" u="none" strike="noStrike" kern="1200" spc="0" baseline="0">
+              <a:solidFill>
+                <a:schemeClr val="tx1">
+                  <a:lumMod val="65000"/>
+                  <a:lumOff val="35000"/>
+                </a:schemeClr>
+              </a:solidFill>
+              <a:latin typeface="+mn-lt"/>
+              <a:ea typeface="+mn-ea"/>
+              <a:cs typeface="+mn-cs"/>
+            </a:defRPr>
+          </a:pPr>
+          <a:endParaRPr lang="ru-RU"/>
+        </a:p>
+      </c:txPr>
+    </c:title>
+    <c:autoTitleDeleted val="0"/>
+    <c:plotArea>
+      <c:layout/>
+      <c:lineChart>
+        <c:grouping val="standard"/>
+        <c:varyColors val="0"/>
+        <c:ser>
+          <c:idx val="0"/>
+          <c:order val="0"/>
+          <c:tx>
+            <c:strRef>
+              <c:f>Лист1!$B$1</c:f>
+              <c:strCache>
+                <c:ptCount val="1"/>
+                <c:pt idx="0">
+                  <c:v>Добавление</c:v>
+                </c:pt>
+              </c:strCache>
+            </c:strRef>
+          </c:tx>
+          <c:spPr>
+            <a:ln w="28575" cap="rnd">
+              <a:solidFill>
+                <a:schemeClr val="accent1"/>
+              </a:solidFill>
+              <a:round/>
+            </a:ln>
+            <a:effectLst/>
+          </c:spPr>
+          <c:marker>
+            <c:symbol val="none"/>
+          </c:marker>
+          <c:cat>
+            <c:numRef>
+              <c:f>Лист1!$A$2:$A$5</c:f>
+              <c:numCache>
+                <c:formatCode>General</c:formatCode>
+                <c:ptCount val="4"/>
+                <c:pt idx="0">
+                  <c:v>100</c:v>
+                </c:pt>
+                <c:pt idx="1">
+                  <c:v>1000</c:v>
+                </c:pt>
+                <c:pt idx="2" formatCode="#,##0">
+                  <c:v>10000</c:v>
+                </c:pt>
+                <c:pt idx="3" formatCode="#,##0">
+                  <c:v>100000</c:v>
+                </c:pt>
+              </c:numCache>
+            </c:numRef>
+          </c:cat>
+          <c:val>
+            <c:numRef>
+              <c:f>Лист1!$B$2:$B$5</c:f>
+              <c:numCache>
+                <c:formatCode>General</c:formatCode>
+                <c:ptCount val="4"/>
+                <c:pt idx="0">
+                  <c:v>0</c:v>
+                </c:pt>
+                <c:pt idx="1">
+                  <c:v>0</c:v>
+                </c:pt>
+                <c:pt idx="2">
+                  <c:v>0</c:v>
+                </c:pt>
+                <c:pt idx="3">
+                  <c:v>0</c:v>
+                </c:pt>
+              </c:numCache>
+            </c:numRef>
+          </c:val>
+          <c:smooth val="0"/>
+        </c:ser>
+        <c:ser>
+          <c:idx val="1"/>
+          <c:order val="1"/>
+          <c:tx>
+            <c:strRef>
+              <c:f>Лист1!$C$1</c:f>
+              <c:strCache>
+                <c:ptCount val="1"/>
+                <c:pt idx="0">
+                  <c:v>Удаление</c:v>
+                </c:pt>
+              </c:strCache>
+            </c:strRef>
+          </c:tx>
+          <c:spPr>
+            <a:ln w="28575" cap="rnd">
+              <a:solidFill>
+                <a:schemeClr val="accent2"/>
+              </a:solidFill>
+              <a:round/>
+            </a:ln>
+            <a:effectLst/>
+          </c:spPr>
+          <c:marker>
+            <c:symbol val="none"/>
+          </c:marker>
+          <c:cat>
+            <c:numRef>
+              <c:f>Лист1!$A$2:$A$5</c:f>
+              <c:numCache>
+                <c:formatCode>General</c:formatCode>
+                <c:ptCount val="4"/>
+                <c:pt idx="0">
+                  <c:v>100</c:v>
+                </c:pt>
+                <c:pt idx="1">
+                  <c:v>1000</c:v>
+                </c:pt>
+                <c:pt idx="2" formatCode="#,##0">
+                  <c:v>10000</c:v>
+                </c:pt>
+                <c:pt idx="3" formatCode="#,##0">
+                  <c:v>100000</c:v>
+                </c:pt>
+              </c:numCache>
+            </c:numRef>
+          </c:cat>
+          <c:val>
+            <c:numRef>
+              <c:f>Лист1!$C$2:$C$5</c:f>
+              <c:numCache>
+                <c:formatCode>General</c:formatCode>
+                <c:ptCount val="4"/>
+                <c:pt idx="0">
+                  <c:v>0</c:v>
+                </c:pt>
+                <c:pt idx="1">
+                  <c:v>0</c:v>
+                </c:pt>
+                <c:pt idx="2">
+                  <c:v>0</c:v>
+                </c:pt>
+                <c:pt idx="3">
+                  <c:v>0</c:v>
+                </c:pt>
+              </c:numCache>
+            </c:numRef>
+          </c:val>
+          <c:smooth val="0"/>
+        </c:ser>
+        <c:dLbls>
+          <c:showLegendKey val="0"/>
+          <c:showVal val="0"/>
+          <c:showCatName val="0"/>
+          <c:showSerName val="0"/>
+          <c:showPercent val="0"/>
+          <c:showBubbleSize val="0"/>
+        </c:dLbls>
+        <c:smooth val="0"/>
+        <c:axId val="357163424"/>
+        <c:axId val="288118888"/>
+      </c:lineChart>
+      <c:catAx>
+        <c:axId val="357163424"/>
+        <c:scaling>
+          <c:orientation val="minMax"/>
+        </c:scaling>
+        <c:delete val="0"/>
+        <c:axPos val="b"/>
+        <c:numFmt formatCode="General" sourceLinked="1"/>
+        <c:majorTickMark val="none"/>
+        <c:minorTickMark val="none"/>
+        <c:tickLblPos val="nextTo"/>
+        <c:spPr>
+          <a:noFill/>
+          <a:ln w="9525" cap="flat" cmpd="sng" algn="ctr">
+            <a:solidFill>
+              <a:schemeClr val="tx1">
+                <a:lumMod val="15000"/>
+                <a:lumOff val="85000"/>
+              </a:schemeClr>
+            </a:solidFill>
+            <a:round/>
+          </a:ln>
+          <a:effectLst/>
+        </c:spPr>
+        <c:txPr>
+          <a:bodyPr rot="-60000000" spcFirstLastPara="1" vertOverflow="ellipsis" vert="horz" wrap="square" anchor="ctr" anchorCtr="1"/>
+          <a:lstStyle/>
+          <a:p>
+            <a:pPr>
+              <a:defRPr sz="900" b="0" i="0" u="none" strike="noStrike" kern="1200" baseline="0">
+                <a:solidFill>
+                  <a:schemeClr val="tx1">
+                    <a:lumMod val="65000"/>
+                    <a:lumOff val="35000"/>
+                  </a:schemeClr>
+                </a:solidFill>
+                <a:latin typeface="+mn-lt"/>
+                <a:ea typeface="+mn-ea"/>
+                <a:cs typeface="+mn-cs"/>
+              </a:defRPr>
+            </a:pPr>
+            <a:endParaRPr lang="ru-RU"/>
+          </a:p>
+        </c:txPr>
+        <c:crossAx val="288118888"/>
+        <c:crosses val="autoZero"/>
+        <c:auto val="1"/>
+        <c:lblAlgn val="ctr"/>
+        <c:lblOffset val="100"/>
+        <c:noMultiLvlLbl val="0"/>
+      </c:catAx>
+      <c:valAx>
+        <c:axId val="288118888"/>
+        <c:scaling>
+          <c:orientation val="minMax"/>
+        </c:scaling>
+        <c:delete val="0"/>
+        <c:axPos val="l"/>
+        <c:majorGridlines>
+          <c:spPr>
+            <a:ln w="9525" cap="flat" cmpd="sng" algn="ctr">
+              <a:solidFill>
+                <a:schemeClr val="tx1">
+                  <a:lumMod val="15000"/>
+                  <a:lumOff val="85000"/>
+                </a:schemeClr>
+              </a:solidFill>
+              <a:round/>
+            </a:ln>
+            <a:effectLst/>
+          </c:spPr>
+        </c:majorGridlines>
+        <c:numFmt formatCode="General" sourceLinked="1"/>
+        <c:majorTickMark val="none"/>
+        <c:minorTickMark val="none"/>
+        <c:tickLblPos val="nextTo"/>
+        <c:spPr>
+          <a:noFill/>
+          <a:ln>
+            <a:noFill/>
+          </a:ln>
+          <a:effectLst/>
+        </c:spPr>
+        <c:txPr>
+          <a:bodyPr rot="-60000000" spcFirstLastPara="1" vertOverflow="ellipsis" vert="horz" wrap="square" anchor="ctr" anchorCtr="1"/>
+          <a:lstStyle/>
+          <a:p>
+            <a:pPr>
+              <a:defRPr sz="900" b="0" i="0" u="none" strike="noStrike" kern="1200" baseline="0">
+                <a:solidFill>
+                  <a:schemeClr val="tx1">
+                    <a:lumMod val="65000"/>
+                    <a:lumOff val="35000"/>
+                  </a:schemeClr>
+                </a:solidFill>
+                <a:latin typeface="+mn-lt"/>
+                <a:ea typeface="+mn-ea"/>
+                <a:cs typeface="+mn-cs"/>
+              </a:defRPr>
+            </a:pPr>
+            <a:endParaRPr lang="ru-RU"/>
+          </a:p>
+        </c:txPr>
+        <c:crossAx val="357163424"/>
+        <c:crosses val="autoZero"/>
+        <c:crossBetween val="between"/>
+      </c:valAx>
+      <c:spPr>
+        <a:noFill/>
+        <a:ln>
+          <a:noFill/>
+        </a:ln>
+        <a:effectLst/>
+      </c:spPr>
+    </c:plotArea>
+    <c:legend>
+      <c:legendPos val="b"/>
+      <c:layout/>
+      <c:overlay val="0"/>
+      <c:spPr>
+        <a:noFill/>
+        <a:ln>
+          <a:noFill/>
+        </a:ln>
+        <a:effectLst/>
+      </c:spPr>
+      <c:txPr>
+        <a:bodyPr rot="0" spcFirstLastPara="1" vertOverflow="ellipsis" vert="horz" wrap="square" anchor="ctr" anchorCtr="1"/>
+        <a:lstStyle/>
+        <a:p>
+          <a:pPr>
+            <a:defRPr sz="900" b="0" i="0" u="none" strike="noStrike" kern="1200" baseline="0">
+              <a:solidFill>
+                <a:schemeClr val="tx1">
+                  <a:lumMod val="65000"/>
+                  <a:lumOff val="35000"/>
+                </a:schemeClr>
+              </a:solidFill>
+              <a:latin typeface="+mn-lt"/>
+              <a:ea typeface="+mn-ea"/>
+              <a:cs typeface="+mn-cs"/>
+            </a:defRPr>
+          </a:pPr>
+          <a:endParaRPr lang="ru-RU"/>
+        </a:p>
+      </c:txPr>
+    </c:legend>
+    <c:plotVisOnly val="1"/>
+    <c:dispBlanksAs val="gap"/>
+    <c:showDLblsOverMax val="0"/>
+  </c:chart>
+  <c:spPr>
+    <a:solidFill>
+      <a:schemeClr val="bg1"/>
+    </a:solidFill>
+    <a:ln w="9525" cap="flat" cmpd="sng" algn="ctr">
+      <a:solidFill>
+        <a:schemeClr val="tx1">
+          <a:lumMod val="15000"/>
+          <a:lumOff val="85000"/>
+        </a:schemeClr>
+      </a:solidFill>
+      <a:round/>
+    </a:ln>
+    <a:effectLst/>
+  </c:spPr>
+  <c:txPr>
+    <a:bodyPr/>
+    <a:lstStyle/>
+    <a:p>
+      <a:pPr>
+        <a:defRPr/>
+      </a:pPr>
+      <a:endParaRPr lang="ru-RU"/>
+    </a:p>
+  </c:txPr>
+  <c:externalData r:id="rId3">
+    <c:autoUpdate val="0"/>
+  </c:externalData>
+</c:chartSpace>
+</file>
+
+<file path=word/charts/colors1.xml><?xml version="1.0" encoding="utf-8"?>
+<cs:colorStyle xmlns:cs="http://schemas.microsoft.com/office/drawing/2012/chartStyle" xmlns:a="http://schemas.openxmlformats.org/drawingml/2006/main" meth="cycle" id="10">
+  <a:schemeClr val="accent1"/>
+  <a:schemeClr val="accent2"/>
+  <a:schemeClr val="accent3"/>
+  <a:schemeClr val="accent4"/>
+  <a:schemeClr val="accent5"/>
+  <a:schemeClr val="accent6"/>
+  <cs:variation/>
+  <cs:variation>
+    <a:lumMod val="60000"/>
+  </cs:variation>
+  <cs:variation>
+    <a:lumMod val="80000"/>
+    <a:lumOff val="20000"/>
+  </cs:variation>
+  <cs:variation>
+    <a:lumMod val="80000"/>
+  </cs:variation>
+  <cs:variation>
+    <a:lumMod val="60000"/>
+    <a:lumOff val="40000"/>
+  </cs:variation>
+  <cs:variation>
+    <a:lumMod val="50000"/>
+  </cs:variation>
+  <cs:variation>
+    <a:lumMod val="70000"/>
+    <a:lumOff val="30000"/>
+  </cs:variation>
+  <cs:variation>
+    <a:lumMod val="70000"/>
+  </cs:variation>
+  <cs:variation>
+    <a:lumMod val="50000"/>
+    <a:lumOff val="50000"/>
+  </cs:variation>
+</cs:colorStyle>
+</file>
+
+<file path=word/charts/colors2.xml><?xml version="1.0" encoding="utf-8"?>
+<cs:colorStyle xmlns:cs="http://schemas.microsoft.com/office/drawing/2012/chartStyle" xmlns:a="http://schemas.openxmlformats.org/drawingml/2006/main" meth="cycle" id="10">
+  <a:schemeClr val="accent1"/>
+  <a:schemeClr val="accent2"/>
+  <a:schemeClr val="accent3"/>
+  <a:schemeClr val="accent4"/>
+  <a:schemeClr val="accent5"/>
+  <a:schemeClr val="accent6"/>
+  <cs:variation/>
+  <cs:variation>
+    <a:lumMod val="60000"/>
+  </cs:variation>
+  <cs:variation>
+    <a:lumMod val="80000"/>
+    <a:lumOff val="20000"/>
+  </cs:variation>
+  <cs:variation>
+    <a:lumMod val="80000"/>
+  </cs:variation>
+  <cs:variation>
+    <a:lumMod val="60000"/>
+    <a:lumOff val="40000"/>
+  </cs:variation>
+  <cs:variation>
+    <a:lumMod val="50000"/>
+  </cs:variation>
+  <cs:variation>
+    <a:lumMod val="70000"/>
+    <a:lumOff val="30000"/>
+  </cs:variation>
+  <cs:variation>
+    <a:lumMod val="70000"/>
+  </cs:variation>
+  <cs:variation>
+    <a:lumMod val="50000"/>
+    <a:lumOff val="50000"/>
+  </cs:variation>
+</cs:colorStyle>
+</file>
+
+<file path=word/charts/style1.xml><?xml version="1.0" encoding="utf-8"?>
+<cs:chartStyle xmlns:cs="http://schemas.microsoft.com/office/drawing/2012/chartStyle" xmlns:a="http://schemas.openxmlformats.org/drawingml/2006/main" id="227">
+  <cs:axisTitle>
+    <cs:lnRef idx="0"/>
+    <cs:fillRef idx="0"/>
+    <cs:effectRef idx="0"/>
+    <cs:fontRef idx="minor">
+      <a:schemeClr val="tx1">
+        <a:lumMod val="65000"/>
+        <a:lumOff val="35000"/>
+      </a:schemeClr>
+    </cs:fontRef>
+    <cs:defRPr sz="1000" kern="1200"/>
+  </cs:axisTitle>
+  <cs:categoryAxis>
+    <cs:lnRef idx="0"/>
+    <cs:fillRef idx="0"/>
+    <cs:effectRef idx="0"/>
+    <cs:fontRef idx="minor">
+      <a:schemeClr val="tx1">
+        <a:lumMod val="65000"/>
+        <a:lumOff val="35000"/>
+      </a:schemeClr>
+    </cs:fontRef>
+    <cs:spPr>
+      <a:ln w="9525" cap="flat" cmpd="sng" algn="ctr">
+        <a:solidFill>
+          <a:schemeClr val="tx1">
+            <a:lumMod val="15000"/>
+            <a:lumOff val="85000"/>
+          </a:schemeClr>
+        </a:solidFill>
+        <a:round/>
+      </a:ln>
+    </cs:spPr>
+    <cs:defRPr sz="900" kern="1200"/>
+  </cs:categoryAxis>
+  <cs:chartArea mods="allowNoFillOverride allowNoLineOverride">
+    <cs:lnRef idx="0"/>
+    <cs:fillRef idx="0"/>
+    <cs:effectRef idx="0"/>
+    <cs:fontRef idx="minor">
+      <a:schemeClr val="tx1"/>
+    </cs:fontRef>
+    <cs:spPr>
+      <a:solidFill>
+        <a:schemeClr val="bg1"/>
+      </a:solidFill>
+      <a:ln w="9525" cap="flat" cmpd="sng" algn="ctr">
+        <a:solidFill>
+          <a:schemeClr val="tx1">
+            <a:lumMod val="15000"/>
+            <a:lumOff val="85000"/>
+          </a:schemeClr>
+        </a:solidFill>
+        <a:round/>
+      </a:ln>
+    </cs:spPr>
+    <cs:defRPr sz="1000" kern="1200"/>
+  </cs:chartArea>
+  <cs:dataLabel>
+    <cs:lnRef idx="0"/>
+    <cs:fillRef idx="0"/>
+    <cs:effectRef idx="0"/>
+    <cs:fontRef idx="minor">
+      <a:schemeClr val="tx1">
+        <a:lumMod val="75000"/>
+        <a:lumOff val="25000"/>
+      </a:schemeClr>
+    </cs:fontRef>
+    <cs:defRPr sz="900" kern="1200"/>
+  </cs:dataLabel>
+  <cs:dataLabelCallout>
+    <cs:lnRef idx="0"/>
+    <cs:fillRef idx="0"/>
+    <cs:effectRef idx="0"/>
+    <cs:fontRef idx="minor">
+      <a:schemeClr val="dk1">
+        <a:lumMod val="65000"/>
+        <a:lumOff val="35000"/>
+      </a:schemeClr>
+    </cs:fontRef>
+    <cs:spPr>
+      <a:solidFill>
+        <a:schemeClr val="lt1"/>
+      </a:solidFill>
+      <a:ln>
+        <a:solidFill>
+          <a:schemeClr val="dk1">
+            <a:lumMod val="25000"/>
+            <a:lumOff val="75000"/>
+          </a:schemeClr>
+        </a:solidFill>
+      </a:ln>
+    </cs:spPr>
+    <cs:defRPr sz="900" kern="1200"/>
+    <cs:bodyPr rot="0" spcFirstLastPara="1" vertOverflow="clip" horzOverflow="clip" vert="horz" wrap="square" lIns="36576" tIns="18288" rIns="36576" bIns="18288" anchor="ctr" anchorCtr="1">
+      <a:spAutoFit/>
+    </cs:bodyPr>
+  </cs:dataLabelCallout>
+  <cs:dataPoint>
+    <cs:lnRef idx="0"/>
+    <cs:fillRef idx="1">
+      <cs:styleClr val="auto"/>
+    </cs:fillRef>
+    <cs:effectRef idx="0"/>
+    <cs:fontRef idx="minor">
+      <a:schemeClr val="tx1"/>
+    </cs:fontRef>
+    <cs:spPr>
+      <a:solidFill>
+        <a:schemeClr val="phClr"/>
+      </a:solidFill>
+    </cs:spPr>
+  </cs:dataPoint>
+  <cs:dataPoint3D>
+    <cs:lnRef idx="0"/>
+    <cs:fillRef idx="1">
+      <cs:styleClr val="auto"/>
+    </cs:fillRef>
+    <cs:effectRef idx="0"/>
+    <cs:fontRef idx="minor">
+      <a:schemeClr val="tx1"/>
+    </cs:fontRef>
+    <cs:spPr>
+      <a:solidFill>
+        <a:schemeClr val="phClr"/>
+      </a:solidFill>
+    </cs:spPr>
+  </cs:dataPoint3D>
+  <cs:dataPointLine>
+    <cs:lnRef idx="0">
+      <cs:styleClr val="auto"/>
+    </cs:lnRef>
+    <cs:fillRef idx="1"/>
+    <cs:effectRef idx="0"/>
+    <cs:fontRef idx="minor">
+      <a:schemeClr val="tx1"/>
+    </cs:fontRef>
+    <cs:spPr>
+      <a:ln w="28575" cap="rnd">
+        <a:solidFill>
+          <a:schemeClr val="phClr"/>
+        </a:solidFill>
+        <a:round/>
+      </a:ln>
+    </cs:spPr>
+  </cs:dataPointLine>
+  <cs:dataPointMarker>
+    <cs:lnRef idx="0">
+      <cs:styleClr val="auto"/>
+    </cs:lnRef>
+    <cs:fillRef idx="1">
+      <cs:styleClr val="auto"/>
+    </cs:fillRef>
+    <cs:effectRef idx="0"/>
+    <cs:fontRef idx="minor">
+      <a:schemeClr val="tx1"/>
+    </cs:fontRef>
+    <cs:spPr>
+      <a:solidFill>
+        <a:schemeClr val="phClr"/>
+      </a:solidFill>
+      <a:ln w="9525">
+        <a:solidFill>
+          <a:schemeClr val="phClr"/>
+        </a:solidFill>
+      </a:ln>
+    </cs:spPr>
+  </cs:dataPointMarker>
+  <cs:dataPointMarkerLayout symbol="circle" size="5"/>
+  <cs:dataPointWireframe>
+    <cs:lnRef idx="0">
+      <cs:styleClr val="auto"/>
+    </cs:lnRef>
+    <cs:fillRef idx="1"/>
+    <cs:effectRef idx="0"/>
+    <cs:fontRef idx="minor">
+      <a:schemeClr val="tx1"/>
+    </cs:fontRef>
+    <cs:spPr>
+      <a:ln w="9525" cap="rnd">
+        <a:solidFill>
+          <a:schemeClr val="phClr"/>
+        </a:solidFill>
+        <a:round/>
+      </a:ln>
+    </cs:spPr>
+  </cs:dataPointWireframe>
+  <cs:dataTable>
+    <cs:lnRef idx="0"/>
+    <cs:fillRef idx="0"/>
+    <cs:effectRef idx="0"/>
+    <cs:fontRef idx="minor">
+      <a:schemeClr val="tx1">
+        <a:lumMod val="65000"/>
+        <a:lumOff val="35000"/>
+      </a:schemeClr>
+    </cs:fontRef>
+    <cs:spPr>
+      <a:noFill/>
+      <a:ln w="9525" cap="flat" cmpd="sng" algn="ctr">
+        <a:solidFill>
+          <a:schemeClr val="tx1">
+            <a:lumMod val="15000"/>
+            <a:lumOff val="85000"/>
+          </a:schemeClr>
+        </a:solidFill>
+        <a:round/>
+      </a:ln>
+    </cs:spPr>
+    <cs:defRPr sz="900" kern="1200"/>
+  </cs:dataTable>
+  <cs:downBar>
+    <cs:lnRef idx="0"/>
+    <cs:fillRef idx="0"/>
+    <cs:effectRef idx="0"/>
+    <cs:fontRef idx="minor">
+      <a:schemeClr val="dk1"/>
+    </cs:fontRef>
+    <cs:spPr>
+      <a:solidFill>
+        <a:schemeClr val="dk1">
+          <a:lumMod val="65000"/>
+          <a:lumOff val="35000"/>
+        </a:schemeClr>
+      </a:solidFill>
+      <a:ln w="9525">
+        <a:solidFill>
+          <a:schemeClr val="tx1">
+            <a:lumMod val="65000"/>
+            <a:lumOff val="35000"/>
+          </a:schemeClr>
+        </a:solidFill>
+      </a:ln>
+    </cs:spPr>
+  </cs:downBar>
+  <cs:dropLine>
+    <cs:lnRef idx="0"/>
+    <cs:fillRef idx="0"/>
+    <cs:effectRef idx="0"/>
+    <cs:fontRef idx="minor">
+      <a:schemeClr val="tx1"/>
+    </cs:fontRef>
+    <cs:spPr>
+      <a:ln w="9525" cap="flat" cmpd="sng" algn="ctr">
+        <a:solidFill>
+          <a:schemeClr val="tx1">
+            <a:lumMod val="35000"/>
+            <a:lumOff val="65000"/>
+          </a:schemeClr>
+        </a:solidFill>
+        <a:round/>
+      </a:ln>
+    </cs:spPr>
+  </cs:dropLine>
+  <cs:errorBar>
+    <cs:lnRef idx="0"/>
+    <cs:fillRef idx="0"/>
+    <cs:effectRef idx="0"/>
+    <cs:fontRef idx="minor">
+      <a:schemeClr val="tx1"/>
+    </cs:fontRef>
+    <cs:spPr>
+      <a:ln w="9525" cap="flat" cmpd="sng" algn="ctr">
+        <a:solidFill>
+          <a:schemeClr val="tx1">
+            <a:lumMod val="65000"/>
+            <a:lumOff val="35000"/>
+          </a:schemeClr>
+        </a:solidFill>
+        <a:round/>
+      </a:ln>
+    </cs:spPr>
+  </cs:errorBar>
+  <cs:floor>
+    <cs:lnRef idx="0"/>
+    <cs:fillRef idx="0"/>
+    <cs:effectRef idx="0"/>
+    <cs:fontRef idx="minor">
+      <a:schemeClr val="tx1"/>
+    </cs:fontRef>
+    <cs:spPr>
+      <a:noFill/>
+      <a:ln>
+        <a:noFill/>
+      </a:ln>
+    </cs:spPr>
+  </cs:floor>
+  <cs:gridlineMajor>
+    <cs:lnRef idx="0"/>
+    <cs:fillRef idx="0"/>
+    <cs:effectRef idx="0"/>
+    <cs:fontRef idx="minor">
+      <a:schemeClr val="tx1"/>
+    </cs:fontRef>
+    <cs:spPr>
+      <a:ln w="9525" cap="flat" cmpd="sng" algn="ctr">
+        <a:solidFill>
+          <a:schemeClr val="tx1">
+            <a:lumMod val="15000"/>
+            <a:lumOff val="85000"/>
+          </a:schemeClr>
+        </a:solidFill>
+        <a:round/>
+      </a:ln>
+    </cs:spPr>
+  </cs:gridlineMajor>
+  <cs:gridlineMinor>
+    <cs:lnRef idx="0"/>
+    <cs:fillRef idx="0"/>
+    <cs:effectRef idx="0"/>
+    <cs:fontRef idx="minor">
+      <a:schemeClr val="tx1"/>
+    </cs:fontRef>
+    <cs:spPr>
+      <a:ln w="9525" cap="flat" cmpd="sng" algn="ctr">
+        <a:solidFill>
+          <a:schemeClr val="tx1">
+            <a:lumMod val="5000"/>
+            <a:lumOff val="95000"/>
+          </a:schemeClr>
+        </a:solidFill>
+        <a:round/>
+      </a:ln>
+    </cs:spPr>
+  </cs:gridlineMinor>
+  <cs:hiLoLine>
+    <cs:lnRef idx="0"/>
+    <cs:fillRef idx="0"/>
+    <cs:effectRef idx="0"/>
+    <cs:fontRef idx="minor">
+      <a:schemeClr val="tx1"/>
+    </cs:fontRef>
+    <cs:spPr>
+      <a:ln w="9525" cap="flat" cmpd="sng" algn="ctr">
+        <a:solidFill>
+          <a:schemeClr val="tx1">
+            <a:lumMod val="75000"/>
+            <a:lumOff val="25000"/>
+          </a:schemeClr>
+        </a:solidFill>
+        <a:round/>
+      </a:ln>
+    </cs:spPr>
+  </cs:hiLoLine>
+  <cs:leaderLine>
+    <cs:lnRef idx="0"/>
+    <cs:fillRef idx="0"/>
+    <cs:effectRef idx="0"/>
+    <cs:fontRef idx="minor">
+      <a:schemeClr val="tx1"/>
+    </cs:fontRef>
+    <cs:spPr>
+      <a:ln w="9525" cap="flat" cmpd="sng" algn="ctr">
+        <a:solidFill>
+          <a:schemeClr val="tx1">
+            <a:lumMod val="35000"/>
+            <a:lumOff val="65000"/>
+          </a:schemeClr>
+        </a:solidFill>
+        <a:round/>
+      </a:ln>
+    </cs:spPr>
+  </cs:leaderLine>
+  <cs:legend>
+    <cs:lnRef idx="0"/>
+    <cs:fillRef idx="0"/>
+    <cs:effectRef idx="0"/>
+    <cs:fontRef idx="minor">
+      <a:schemeClr val="tx1">
+        <a:lumMod val="65000"/>
+        <a:lumOff val="35000"/>
+      </a:schemeClr>
+    </cs:fontRef>
+    <cs:defRPr sz="900" kern="1200"/>
+  </cs:legend>
+  <cs:plotArea mods="allowNoFillOverride allowNoLineOverride">
+    <cs:lnRef idx="0"/>
+    <cs:fillRef idx="0"/>
+    <cs:effectRef idx="0"/>
+    <cs:fontRef idx="minor">
+      <a:schemeClr val="tx1"/>
+    </cs:fontRef>
+  </cs:plotArea>
+  <cs:plotArea3D mods="allowNoFillOverride allowNoLineOverride">
+    <cs:lnRef idx="0"/>
+    <cs:fillRef idx="0"/>
+    <cs:effectRef idx="0"/>
+    <cs:fontRef idx="minor">
+      <a:schemeClr val="tx1"/>
+    </cs:fontRef>
+  </cs:plotArea3D>
+  <cs:seriesAxis>
+    <cs:lnRef idx="0"/>
+    <cs:fillRef idx="0"/>
+    <cs:effectRef idx="0"/>
+    <cs:fontRef idx="minor">
+      <a:schemeClr val="tx1">
+        <a:lumMod val="65000"/>
+        <a:lumOff val="35000"/>
+      </a:schemeClr>
+    </cs:fontRef>
+    <cs:defRPr sz="900" kern="1200"/>
+  </cs:seriesAxis>
+  <cs:seriesLine>
+    <cs:lnRef idx="0"/>
+    <cs:fillRef idx="0"/>
+    <cs:effectRef idx="0"/>
+    <cs:fontRef idx="minor">
+      <a:schemeClr val="tx1"/>
+    </cs:fontRef>
+    <cs:spPr>
+      <a:ln w="9525" cap="flat" cmpd="sng" algn="ctr">
+        <a:solidFill>
+          <a:schemeClr val="tx1">
+            <a:lumMod val="35000"/>
+            <a:lumOff val="65000"/>
+          </a:schemeClr>
+        </a:solidFill>
+        <a:round/>
+      </a:ln>
+    </cs:spPr>
+  </cs:seriesLine>
+  <cs:title>
+    <cs:lnRef idx="0"/>
+    <cs:fillRef idx="0"/>
+    <cs:effectRef idx="0"/>
+    <cs:fontRef idx="minor">
+      <a:schemeClr val="tx1">
+        <a:lumMod val="65000"/>
+        <a:lumOff val="35000"/>
+      </a:schemeClr>
+    </cs:fontRef>
+    <cs:defRPr sz="1400" b="0" kern="1200" spc="0" baseline="0"/>
+  </cs:title>
+  <cs:trendline>
+    <cs:lnRef idx="0">
+      <cs:styleClr val="auto"/>
+    </cs:lnRef>
+    <cs:fillRef idx="0"/>
+    <cs:effectRef idx="0"/>
+    <cs:fontRef idx="minor">
+      <a:schemeClr val="tx1"/>
+    </cs:fontRef>
+    <cs:spPr>
+      <a:ln w="19050" cap="rnd">
+        <a:solidFill>
+          <a:schemeClr val="phClr"/>
+        </a:solidFill>
+        <a:prstDash val="sysDot"/>
+      </a:ln>
+    </cs:spPr>
+  </cs:trendline>
+  <cs:trendlineLabel>
+    <cs:lnRef idx="0"/>
+    <cs:fillRef idx="0"/>
+    <cs:effectRef idx="0"/>
+    <cs:fontRef idx="minor">
+      <a:schemeClr val="tx1">
+        <a:lumMod val="65000"/>
+        <a:lumOff val="35000"/>
+      </a:schemeClr>
+    </cs:fontRef>
+    <cs:defRPr sz="900" kern="1200"/>
+  </cs:trendlineLabel>
+  <cs:upBar>
+    <cs:lnRef idx="0"/>
+    <cs:fillRef idx="0"/>
+    <cs:effectRef idx="0"/>
+    <cs:fontRef idx="minor">
+      <a:schemeClr val="dk1"/>
+    </cs:fontRef>
+    <cs:spPr>
+      <a:solidFill>
+        <a:schemeClr val="lt1"/>
+      </a:solidFill>
+      <a:ln w="9525">
+        <a:solidFill>
+          <a:schemeClr val="tx1">
+            <a:lumMod val="15000"/>
+            <a:lumOff val="85000"/>
+          </a:schemeClr>
+        </a:solidFill>
+      </a:ln>
+    </cs:spPr>
+  </cs:upBar>
+  <cs:valueAxis>
+    <cs:lnRef idx="0"/>
+    <cs:fillRef idx="0"/>
+    <cs:effectRef idx="0"/>
+    <cs:fontRef idx="minor">
+      <a:schemeClr val="tx1">
+        <a:lumMod val="65000"/>
+        <a:lumOff val="35000"/>
+      </a:schemeClr>
+    </cs:fontRef>
+    <cs:defRPr sz="900" kern="1200"/>
+  </cs:valueAxis>
+  <cs:wall>
+    <cs:lnRef idx="0"/>
+    <cs:fillRef idx="0"/>
+    <cs:effectRef idx="0"/>
+    <cs:fontRef idx="minor">
+      <a:schemeClr val="tx1"/>
+    </cs:fontRef>
+    <cs:spPr>
+      <a:noFill/>
+      <a:ln>
+        <a:noFill/>
+      </a:ln>
+    </cs:spPr>
+  </cs:wall>
+</cs:chartStyle>
+</file>
+
+<file path=word/charts/style2.xml><?xml version="1.0" encoding="utf-8"?>
+<cs:chartStyle xmlns:cs="http://schemas.microsoft.com/office/drawing/2012/chartStyle" xmlns:a="http://schemas.openxmlformats.org/drawingml/2006/main" id="227">
+  <cs:axisTitle>
+    <cs:lnRef idx="0"/>
+    <cs:fillRef idx="0"/>
+    <cs:effectRef idx="0"/>
+    <cs:fontRef idx="minor">
+      <a:schemeClr val="tx1">
+        <a:lumMod val="65000"/>
+        <a:lumOff val="35000"/>
+      </a:schemeClr>
+    </cs:fontRef>
+    <cs:defRPr sz="1000" kern="1200"/>
+  </cs:axisTitle>
+  <cs:categoryAxis>
+    <cs:lnRef idx="0"/>
+    <cs:fillRef idx="0"/>
+    <cs:effectRef idx="0"/>
+    <cs:fontRef idx="minor">
+      <a:schemeClr val="tx1">
+        <a:lumMod val="65000"/>
+        <a:lumOff val="35000"/>
+      </a:schemeClr>
+    </cs:fontRef>
+    <cs:spPr>
+      <a:ln w="9525" cap="flat" cmpd="sng" algn="ctr">
+        <a:solidFill>
+          <a:schemeClr val="tx1">
+            <a:lumMod val="15000"/>
+            <a:lumOff val="85000"/>
+          </a:schemeClr>
+        </a:solidFill>
+        <a:round/>
+      </a:ln>
+    </cs:spPr>
+    <cs:defRPr sz="900" kern="1200"/>
+  </cs:categoryAxis>
+  <cs:chartArea mods="allowNoFillOverride allowNoLineOverride">
+    <cs:lnRef idx="0"/>
+    <cs:fillRef idx="0"/>
+    <cs:effectRef idx="0"/>
+    <cs:fontRef idx="minor">
+      <a:schemeClr val="tx1"/>
+    </cs:fontRef>
+    <cs:spPr>
+      <a:solidFill>
+        <a:schemeClr val="bg1"/>
+      </a:solidFill>
+      <a:ln w="9525" cap="flat" cmpd="sng" algn="ctr">
+        <a:solidFill>
+          <a:schemeClr val="tx1">
+            <a:lumMod val="15000"/>
+            <a:lumOff val="85000"/>
+          </a:schemeClr>
+        </a:solidFill>
+        <a:round/>
+      </a:ln>
+    </cs:spPr>
+    <cs:defRPr sz="1000" kern="1200"/>
+  </cs:chartArea>
+  <cs:dataLabel>
+    <cs:lnRef idx="0"/>
+    <cs:fillRef idx="0"/>
+    <cs:effectRef idx="0"/>
+    <cs:fontRef idx="minor">
+      <a:schemeClr val="tx1">
+        <a:lumMod val="75000"/>
+        <a:lumOff val="25000"/>
+      </a:schemeClr>
+    </cs:fontRef>
+    <cs:defRPr sz="900" kern="1200"/>
+  </cs:dataLabel>
+  <cs:dataLabelCallout>
+    <cs:lnRef idx="0"/>
+    <cs:fillRef idx="0"/>
+    <cs:effectRef idx="0"/>
+    <cs:fontRef idx="minor">
+      <a:schemeClr val="dk1">
+        <a:lumMod val="65000"/>
+        <a:lumOff val="35000"/>
+      </a:schemeClr>
+    </cs:fontRef>
+    <cs:spPr>
+      <a:solidFill>
+        <a:schemeClr val="lt1"/>
+      </a:solidFill>
+      <a:ln>
+        <a:solidFill>
+          <a:schemeClr val="dk1">
+            <a:lumMod val="25000"/>
+            <a:lumOff val="75000"/>
+          </a:schemeClr>
+        </a:solidFill>
+      </a:ln>
+    </cs:spPr>
+    <cs:defRPr sz="900" kern="1200"/>
+    <cs:bodyPr rot="0" spcFirstLastPara="1" vertOverflow="clip" horzOverflow="clip" vert="horz" wrap="square" lIns="36576" tIns="18288" rIns="36576" bIns="18288" anchor="ctr" anchorCtr="1">
+      <a:spAutoFit/>
+    </cs:bodyPr>
+  </cs:dataLabelCallout>
+  <cs:dataPoint>
+    <cs:lnRef idx="0"/>
+    <cs:fillRef idx="1">
+      <cs:styleClr val="auto"/>
+    </cs:fillRef>
+    <cs:effectRef idx="0"/>
+    <cs:fontRef idx="minor">
+      <a:schemeClr val="tx1"/>
+    </cs:fontRef>
+    <cs:spPr>
+      <a:solidFill>
+        <a:schemeClr val="phClr"/>
+      </a:solidFill>
+    </cs:spPr>
+  </cs:dataPoint>
+  <cs:dataPoint3D>
+    <cs:lnRef idx="0"/>
+    <cs:fillRef idx="1">
+      <cs:styleClr val="auto"/>
+    </cs:fillRef>
+    <cs:effectRef idx="0"/>
+    <cs:fontRef idx="minor">
+      <a:schemeClr val="tx1"/>
+    </cs:fontRef>
+    <cs:spPr>
+      <a:solidFill>
+        <a:schemeClr val="phClr"/>
+      </a:solidFill>
+    </cs:spPr>
+  </cs:dataPoint3D>
+  <cs:dataPointLine>
+    <cs:lnRef idx="0">
+      <cs:styleClr val="auto"/>
+    </cs:lnRef>
+    <cs:fillRef idx="1"/>
+    <cs:effectRef idx="0"/>
+    <cs:fontRef idx="minor">
+      <a:schemeClr val="tx1"/>
+    </cs:fontRef>
+    <cs:spPr>
+      <a:ln w="28575" cap="rnd">
+        <a:solidFill>
+          <a:schemeClr val="phClr"/>
+        </a:solidFill>
+        <a:round/>
+      </a:ln>
+    </cs:spPr>
+  </cs:dataPointLine>
+  <cs:dataPointMarker>
+    <cs:lnRef idx="0">
+      <cs:styleClr val="auto"/>
+    </cs:lnRef>
+    <cs:fillRef idx="1">
+      <cs:styleClr val="auto"/>
+    </cs:fillRef>
+    <cs:effectRef idx="0"/>
+    <cs:fontRef idx="minor">
+      <a:schemeClr val="tx1"/>
+    </cs:fontRef>
+    <cs:spPr>
+      <a:solidFill>
+        <a:schemeClr val="phClr"/>
+      </a:solidFill>
+      <a:ln w="9525">
+        <a:solidFill>
+          <a:schemeClr val="phClr"/>
+        </a:solidFill>
+      </a:ln>
+    </cs:spPr>
+  </cs:dataPointMarker>
+  <cs:dataPointMarkerLayout symbol="circle" size="5"/>
+  <cs:dataPointWireframe>
+    <cs:lnRef idx="0">
+      <cs:styleClr val="auto"/>
+    </cs:lnRef>
+    <cs:fillRef idx="1"/>
+    <cs:effectRef idx="0"/>
+    <cs:fontRef idx="minor">
+      <a:schemeClr val="tx1"/>
+    </cs:fontRef>
+    <cs:spPr>
+      <a:ln w="9525" cap="rnd">
+        <a:solidFill>
+          <a:schemeClr val="phClr"/>
+        </a:solidFill>
+        <a:round/>
+      </a:ln>
+    </cs:spPr>
+  </cs:dataPointWireframe>
+  <cs:dataTable>
+    <cs:lnRef idx="0"/>
+    <cs:fillRef idx="0"/>
+    <cs:effectRef idx="0"/>
+    <cs:fontRef idx="minor">
+      <a:schemeClr val="tx1">
+        <a:lumMod val="65000"/>
+        <a:lumOff val="35000"/>
+      </a:schemeClr>
+    </cs:fontRef>
+    <cs:spPr>
+      <a:noFill/>
+      <a:ln w="9525" cap="flat" cmpd="sng" algn="ctr">
+        <a:solidFill>
+          <a:schemeClr val="tx1">
+            <a:lumMod val="15000"/>
+            <a:lumOff val="85000"/>
+          </a:schemeClr>
+        </a:solidFill>
+        <a:round/>
+      </a:ln>
+    </cs:spPr>
+    <cs:defRPr sz="900" kern="1200"/>
+  </cs:dataTable>
+  <cs:downBar>
+    <cs:lnRef idx="0"/>
+    <cs:fillRef idx="0"/>
+    <cs:effectRef idx="0"/>
+    <cs:fontRef idx="minor">
+      <a:schemeClr val="dk1"/>
+    </cs:fontRef>
+    <cs:spPr>
+      <a:solidFill>
+        <a:schemeClr val="dk1">
+          <a:lumMod val="65000"/>
+          <a:lumOff val="35000"/>
+        </a:schemeClr>
+      </a:solidFill>
+      <a:ln w="9525">
+        <a:solidFill>
+          <a:schemeClr val="tx1">
+            <a:lumMod val="65000"/>
+            <a:lumOff val="35000"/>
+          </a:schemeClr>
+        </a:solidFill>
+      </a:ln>
+    </cs:spPr>
+  </cs:downBar>
+  <cs:dropLine>
+    <cs:lnRef idx="0"/>
+    <cs:fillRef idx="0"/>
+    <cs:effectRef idx="0"/>
+    <cs:fontRef idx="minor">
+      <a:schemeClr val="tx1"/>
+    </cs:fontRef>
+    <cs:spPr>
+      <a:ln w="9525" cap="flat" cmpd="sng" algn="ctr">
+        <a:solidFill>
+          <a:schemeClr val="tx1">
+            <a:lumMod val="35000"/>
+            <a:lumOff val="65000"/>
+          </a:schemeClr>
+        </a:solidFill>
+        <a:round/>
+      </a:ln>
+    </cs:spPr>
+  </cs:dropLine>
+  <cs:errorBar>
+    <cs:lnRef idx="0"/>
+    <cs:fillRef idx="0"/>
+    <cs:effectRef idx="0"/>
+    <cs:fontRef idx="minor">
+      <a:schemeClr val="tx1"/>
+    </cs:fontRef>
+    <cs:spPr>
+      <a:ln w="9525" cap="flat" cmpd="sng" algn="ctr">
+        <a:solidFill>
+          <a:schemeClr val="tx1">
+            <a:lumMod val="65000"/>
+            <a:lumOff val="35000"/>
+          </a:schemeClr>
+        </a:solidFill>
+        <a:round/>
+      </a:ln>
+    </cs:spPr>
+  </cs:errorBar>
+  <cs:floor>
+    <cs:lnRef idx="0"/>
+    <cs:fillRef idx="0"/>
+    <cs:effectRef idx="0"/>
+    <cs:fontRef idx="minor">
+      <a:schemeClr val="tx1"/>
+    </cs:fontRef>
+    <cs:spPr>
+      <a:noFill/>
+      <a:ln>
+        <a:noFill/>
+      </a:ln>
+    </cs:spPr>
+  </cs:floor>
+  <cs:gridlineMajor>
+    <cs:lnRef idx="0"/>
+    <cs:fillRef idx="0"/>
+    <cs:effectRef idx="0"/>
+    <cs:fontRef idx="minor">
+      <a:schemeClr val="tx1"/>
+    </cs:fontRef>
+    <cs:spPr>
+      <a:ln w="9525" cap="flat" cmpd="sng" algn="ctr">
+        <a:solidFill>
+          <a:schemeClr val="tx1">
+            <a:lumMod val="15000"/>
+            <a:lumOff val="85000"/>
+          </a:schemeClr>
+        </a:solidFill>
+        <a:round/>
+      </a:ln>
+    </cs:spPr>
+  </cs:gridlineMajor>
+  <cs:gridlineMinor>
+    <cs:lnRef idx="0"/>
+    <cs:fillRef idx="0"/>
+    <cs:effectRef idx="0"/>
+    <cs:fontRef idx="minor">
+      <a:schemeClr val="tx1"/>
+    </cs:fontRef>
+    <cs:spPr>
+      <a:ln w="9525" cap="flat" cmpd="sng" algn="ctr">
+        <a:solidFill>
+          <a:schemeClr val="tx1">
+            <a:lumMod val="5000"/>
+            <a:lumOff val="95000"/>
+          </a:schemeClr>
+        </a:solidFill>
+        <a:round/>
+      </a:ln>
+    </cs:spPr>
+  </cs:gridlineMinor>
+  <cs:hiLoLine>
+    <cs:lnRef idx="0"/>
+    <cs:fillRef idx="0"/>
+    <cs:effectRef idx="0"/>
+    <cs:fontRef idx="minor">
+      <a:schemeClr val="tx1"/>
+    </cs:fontRef>
+    <cs:spPr>
+      <a:ln w="9525" cap="flat" cmpd="sng" algn="ctr">
+        <a:solidFill>
+          <a:schemeClr val="tx1">
+            <a:lumMod val="75000"/>
+            <a:lumOff val="25000"/>
+          </a:schemeClr>
+        </a:solidFill>
+        <a:round/>
+      </a:ln>
+    </cs:spPr>
+  </cs:hiLoLine>
+  <cs:leaderLine>
+    <cs:lnRef idx="0"/>
+    <cs:fillRef idx="0"/>
+    <cs:effectRef idx="0"/>
+    <cs:fontRef idx="minor">
+      <a:schemeClr val="tx1"/>
+    </cs:fontRef>
+    <cs:spPr>
+      <a:ln w="9525" cap="flat" cmpd="sng" algn="ctr">
+        <a:solidFill>
+          <a:schemeClr val="tx1">
+            <a:lumMod val="35000"/>
+            <a:lumOff val="65000"/>
+          </a:schemeClr>
+        </a:solidFill>
+        <a:round/>
+      </a:ln>
+    </cs:spPr>
+  </cs:leaderLine>
+  <cs:legend>
+    <cs:lnRef idx="0"/>
+    <cs:fillRef idx="0"/>
+    <cs:effectRef idx="0"/>
+    <cs:fontRef idx="minor">
+      <a:schemeClr val="tx1">
+        <a:lumMod val="65000"/>
+        <a:lumOff val="35000"/>
+      </a:schemeClr>
+    </cs:fontRef>
+    <cs:defRPr sz="900" kern="1200"/>
+  </cs:legend>
+  <cs:plotArea mods="allowNoFillOverride allowNoLineOverride">
+    <cs:lnRef idx="0"/>
+    <cs:fillRef idx="0"/>
+    <cs:effectRef idx="0"/>
+    <cs:fontRef idx="minor">
+      <a:schemeClr val="tx1"/>
+    </cs:fontRef>
+  </cs:plotArea>
+  <cs:plotArea3D mods="allowNoFillOverride allowNoLineOverride">
+    <cs:lnRef idx="0"/>
+    <cs:fillRef idx="0"/>
+    <cs:effectRef idx="0"/>
+    <cs:fontRef idx="minor">
+      <a:schemeClr val="tx1"/>
+    </cs:fontRef>
+  </cs:plotArea3D>
+  <cs:seriesAxis>
+    <cs:lnRef idx="0"/>
+    <cs:fillRef idx="0"/>
+    <cs:effectRef idx="0"/>
+    <cs:fontRef idx="minor">
+      <a:schemeClr val="tx1">
+        <a:lumMod val="65000"/>
+        <a:lumOff val="35000"/>
+      </a:schemeClr>
+    </cs:fontRef>
+    <cs:defRPr sz="900" kern="1200"/>
+  </cs:seriesAxis>
+  <cs:seriesLine>
+    <cs:lnRef idx="0"/>
+    <cs:fillRef idx="0"/>
+    <cs:effectRef idx="0"/>
+    <cs:fontRef idx="minor">
+      <a:schemeClr val="tx1"/>
+    </cs:fontRef>
+    <cs:spPr>
+      <a:ln w="9525" cap="flat" cmpd="sng" algn="ctr">
+        <a:solidFill>
+          <a:schemeClr val="tx1">
+            <a:lumMod val="35000"/>
+            <a:lumOff val="65000"/>
+          </a:schemeClr>
+        </a:solidFill>
+        <a:round/>
+      </a:ln>
+    </cs:spPr>
+  </cs:seriesLine>
+  <cs:title>
+    <cs:lnRef idx="0"/>
+    <cs:fillRef idx="0"/>
+    <cs:effectRef idx="0"/>
+    <cs:fontRef idx="minor">
+      <a:schemeClr val="tx1">
+        <a:lumMod val="65000"/>
+        <a:lumOff val="35000"/>
+      </a:schemeClr>
+    </cs:fontRef>
+    <cs:defRPr sz="1400" b="0" kern="1200" spc="0" baseline="0"/>
+  </cs:title>
+  <cs:trendline>
+    <cs:lnRef idx="0">
+      <cs:styleClr val="auto"/>
+    </cs:lnRef>
+    <cs:fillRef idx="0"/>
+    <cs:effectRef idx="0"/>
+    <cs:fontRef idx="minor">
+      <a:schemeClr val="tx1"/>
+    </cs:fontRef>
+    <cs:spPr>
+      <a:ln w="19050" cap="rnd">
+        <a:solidFill>
+          <a:schemeClr val="phClr"/>
+        </a:solidFill>
+        <a:prstDash val="sysDot"/>
+      </a:ln>
+    </cs:spPr>
+  </cs:trendline>
+  <cs:trendlineLabel>
+    <cs:lnRef idx="0"/>
+    <cs:fillRef idx="0"/>
+    <cs:effectRef idx="0"/>
+    <cs:fontRef idx="minor">
+      <a:schemeClr val="tx1">
+        <a:lumMod val="65000"/>
+        <a:lumOff val="35000"/>
+      </a:schemeClr>
+    </cs:fontRef>
+    <cs:defRPr sz="900" kern="1200"/>
+  </cs:trendlineLabel>
+  <cs:upBar>
+    <cs:lnRef idx="0"/>
+    <cs:fillRef idx="0"/>
+    <cs:effectRef idx="0"/>
+    <cs:fontRef idx="minor">
+      <a:schemeClr val="dk1"/>
+    </cs:fontRef>
+    <cs:spPr>
+      <a:solidFill>
+        <a:schemeClr val="lt1"/>
+      </a:solidFill>
+      <a:ln w="9525">
+        <a:solidFill>
+          <a:schemeClr val="tx1">
+            <a:lumMod val="15000"/>
+            <a:lumOff val="85000"/>
+          </a:schemeClr>
+        </a:solidFill>
+      </a:ln>
+    </cs:spPr>
+  </cs:upBar>
+  <cs:valueAxis>
+    <cs:lnRef idx="0"/>
+    <cs:fillRef idx="0"/>
+    <cs:effectRef idx="0"/>
+    <cs:fontRef idx="minor">
+      <a:schemeClr val="tx1">
+        <a:lumMod val="65000"/>
+        <a:lumOff val="35000"/>
+      </a:schemeClr>
+    </cs:fontRef>
+    <cs:defRPr sz="900" kern="1200"/>
+  </cs:valueAxis>
+  <cs:wall>
+    <cs:lnRef idx="0"/>
+    <cs:fillRef idx="0"/>
+    <cs:effectRef idx="0"/>
+    <cs:fontRef idx="minor">
+      <a:schemeClr val="tx1"/>
+    </cs:fontRef>
+    <cs:spPr>
+      <a:noFill/>
+      <a:ln>
+        <a:noFill/>
+      </a:ln>
+    </cs:spPr>
+  </cs:wall>
+</cs:chartStyle>
 </file>
 
 <file path=word/theme/theme1.xml><?xml version="1.0" encoding="utf-8"?>

</xml_diff>